<commit_message>
Attempting to merge all files and directories, branch seems to have run completely isolated to master.
</commit_message>
<xml_diff>
--- a/Delivarables/Notes.docx
+++ b/Delivarables/Notes.docx
@@ -15,19 +15,404 @@
         </w:rPr>
       </w:pPr>
     </w:p>
-    <w:p>
-      <w:pPr>
-        <w:pStyle w:val="Heading2"/>
-        <w:rPr>
-          <w:lang w:val="en-US"/>
-        </w:rPr>
-      </w:pPr>
-      <w:r>
-        <w:rPr>
-          <w:lang w:val="en-US"/>
-        </w:rPr>
+    <w:sdt>
+      <w:sdtPr>
+        <w:id w:val="1587336444"/>
+        <w:docPartObj>
+          <w:docPartGallery w:val="Table of Contents"/>
+          <w:docPartUnique/>
+        </w:docPartObj>
+      </w:sdtPr>
+      <w:sdtEndPr>
+        <w:rPr>
+          <w:rFonts w:asciiTheme="minorHAnsi" w:eastAsiaTheme="minorHAnsi" w:hAnsiTheme="minorHAnsi" w:cstheme="minorBidi"/>
+          <w:b/>
+          <w:bCs/>
+          <w:noProof/>
+          <w:color w:val="auto"/>
+          <w:spacing w:val="-6"/>
+          <w:kern w:val="14"/>
+          <w:sz w:val="19"/>
+          <w:szCs w:val="16"/>
+          <w:lang w:val="en-GB"/>
+        </w:rPr>
+      </w:sdtEndPr>
+      <w:sdtContent>
+        <w:p>
+          <w:pPr>
+            <w:pStyle w:val="TOCHeading"/>
+          </w:pPr>
+          <w:r>
+            <w:t>Contents</w:t>
+          </w:r>
+        </w:p>
+        <w:p>
+          <w:pPr>
+            <w:pStyle w:val="TOC1"/>
+            <w:tabs>
+              <w:tab w:val="right" w:pos="9062"/>
+            </w:tabs>
+            <w:rPr>
+              <w:rFonts w:eastAsiaTheme="minorEastAsia"/>
+              <w:noProof/>
+              <w:spacing w:val="0"/>
+              <w:kern w:val="0"/>
+              <w:sz w:val="22"/>
+              <w:szCs w:val="22"/>
+              <w:lang w:val="en-US"/>
+            </w:rPr>
+          </w:pPr>
+          <w:r>
+            <w:rPr>
+              <w:b/>
+              <w:bCs/>
+              <w:noProof/>
+            </w:rPr>
+            <w:fldChar w:fldCharType="begin"/>
+          </w:r>
+          <w:r>
+            <w:rPr>
+              <w:b/>
+              <w:bCs/>
+              <w:noProof/>
+            </w:rPr>
+            <w:instrText xml:space="preserve"> TOC \o "1-3" \h \z \u </w:instrText>
+          </w:r>
+          <w:r>
+            <w:rPr>
+              <w:b/>
+              <w:bCs/>
+              <w:noProof/>
+            </w:rPr>
+            <w:fldChar w:fldCharType="separate"/>
+          </w:r>
+          <w:hyperlink w:anchor="_Toc529866083" w:history="1">
+            <w:r>
+              <w:rPr>
+                <w:rStyle w:val="Hyperlink"/>
+                <w:noProof/>
+              </w:rPr>
+              <w:t>Introduction</w:t>
+            </w:r>
+            <w:r>
+              <w:rPr>
+                <w:noProof/>
+                <w:webHidden/>
+              </w:rPr>
+              <w:tab/>
+            </w:r>
+            <w:r>
+              <w:rPr>
+                <w:noProof/>
+                <w:webHidden/>
+              </w:rPr>
+              <w:fldChar w:fldCharType="begin"/>
+            </w:r>
+            <w:r>
+              <w:rPr>
+                <w:noProof/>
+                <w:webHidden/>
+              </w:rPr>
+              <w:instrText xml:space="preserve"> PAGEREF _Toc529866083 \h </w:instrText>
+            </w:r>
+            <w:r>
+              <w:rPr>
+                <w:noProof/>
+                <w:webHidden/>
+              </w:rPr>
+            </w:r>
+            <w:r>
+              <w:rPr>
+                <w:noProof/>
+                <w:webHidden/>
+              </w:rPr>
+              <w:fldChar w:fldCharType="separate"/>
+            </w:r>
+            <w:r>
+              <w:rPr>
+                <w:noProof/>
+                <w:webHidden/>
+              </w:rPr>
+              <w:t>2</w:t>
+            </w:r>
+            <w:r>
+              <w:rPr>
+                <w:noProof/>
+                <w:webHidden/>
+              </w:rPr>
+              <w:fldChar w:fldCharType="end"/>
+            </w:r>
+          </w:hyperlink>
+        </w:p>
+        <w:p>
+          <w:pPr>
+            <w:pStyle w:val="TOC1"/>
+            <w:tabs>
+              <w:tab w:val="right" w:pos="9062"/>
+            </w:tabs>
+            <w:rPr>
+              <w:rFonts w:eastAsiaTheme="minorEastAsia"/>
+              <w:noProof/>
+              <w:spacing w:val="0"/>
+              <w:kern w:val="0"/>
+              <w:sz w:val="22"/>
+              <w:szCs w:val="22"/>
+              <w:lang w:val="en-US"/>
+            </w:rPr>
+          </w:pPr>
+          <w:hyperlink w:anchor="_Toc529866084" w:history="1">
+            <w:r>
+              <w:rPr>
+                <w:rStyle w:val="Hyperlink"/>
+                <w:noProof/>
+              </w:rPr>
+              <w:t>Global trends</w:t>
+            </w:r>
+            <w:r>
+              <w:rPr>
+                <w:noProof/>
+                <w:webHidden/>
+              </w:rPr>
+              <w:tab/>
+            </w:r>
+            <w:r>
+              <w:rPr>
+                <w:noProof/>
+                <w:webHidden/>
+              </w:rPr>
+              <w:fldChar w:fldCharType="begin"/>
+            </w:r>
+            <w:r>
+              <w:rPr>
+                <w:noProof/>
+                <w:webHidden/>
+              </w:rPr>
+              <w:instrText xml:space="preserve"> PAGEREF _Toc529866084 \h </w:instrText>
+            </w:r>
+            <w:r>
+              <w:rPr>
+                <w:noProof/>
+                <w:webHidden/>
+              </w:rPr>
+            </w:r>
+            <w:r>
+              <w:rPr>
+                <w:noProof/>
+                <w:webHidden/>
+              </w:rPr>
+              <w:fldChar w:fldCharType="separate"/>
+            </w:r>
+            <w:r>
+              <w:rPr>
+                <w:noProof/>
+                <w:webHidden/>
+              </w:rPr>
+              <w:t>3</w:t>
+            </w:r>
+            <w:r>
+              <w:rPr>
+                <w:noProof/>
+                <w:webHidden/>
+              </w:rPr>
+              <w:fldChar w:fldCharType="end"/>
+            </w:r>
+          </w:hyperlink>
+        </w:p>
+        <w:p>
+          <w:pPr>
+            <w:pStyle w:val="TOC1"/>
+            <w:tabs>
+              <w:tab w:val="right" w:pos="9062"/>
+            </w:tabs>
+            <w:rPr>
+              <w:rFonts w:eastAsiaTheme="minorEastAsia"/>
+              <w:noProof/>
+              <w:spacing w:val="0"/>
+              <w:kern w:val="0"/>
+              <w:sz w:val="22"/>
+              <w:szCs w:val="22"/>
+              <w:lang w:val="en-US"/>
+            </w:rPr>
+          </w:pPr>
+          <w:hyperlink w:anchor="_Toc529866085" w:history="1">
+            <w:r>
+              <w:rPr>
+                <w:rStyle w:val="Hyperlink"/>
+                <w:noProof/>
+              </w:rPr>
+              <w:t>Quay Wall</w:t>
+            </w:r>
+            <w:r>
+              <w:rPr>
+                <w:noProof/>
+                <w:webHidden/>
+              </w:rPr>
+              <w:tab/>
+            </w:r>
+            <w:r>
+              <w:rPr>
+                <w:noProof/>
+                <w:webHidden/>
+              </w:rPr>
+              <w:fldChar w:fldCharType="begin"/>
+            </w:r>
+            <w:r>
+              <w:rPr>
+                <w:noProof/>
+                <w:webHidden/>
+              </w:rPr>
+              <w:instrText xml:space="preserve"> PAGEREF _Toc529866085 \h </w:instrText>
+            </w:r>
+            <w:r>
+              <w:rPr>
+                <w:noProof/>
+                <w:webHidden/>
+              </w:rPr>
+            </w:r>
+            <w:r>
+              <w:rPr>
+                <w:noProof/>
+                <w:webHidden/>
+              </w:rPr>
+              <w:fldChar w:fldCharType="separate"/>
+            </w:r>
+            <w:r>
+              <w:rPr>
+                <w:noProof/>
+                <w:webHidden/>
+              </w:rPr>
+              <w:t>4</w:t>
+            </w:r>
+            <w:r>
+              <w:rPr>
+                <w:noProof/>
+                <w:webHidden/>
+              </w:rPr>
+              <w:fldChar w:fldCharType="end"/>
+            </w:r>
+          </w:hyperlink>
+        </w:p>
+        <w:p>
+          <w:pPr>
+            <w:pStyle w:val="TOC1"/>
+            <w:tabs>
+              <w:tab w:val="right" w:pos="9062"/>
+            </w:tabs>
+            <w:rPr>
+              <w:rFonts w:eastAsiaTheme="minorEastAsia"/>
+              <w:noProof/>
+              <w:spacing w:val="0"/>
+              <w:kern w:val="0"/>
+              <w:sz w:val="22"/>
+              <w:szCs w:val="22"/>
+              <w:lang w:val="en-US"/>
+            </w:rPr>
+          </w:pPr>
+          <w:hyperlink w:anchor="_Toc529866086" w:history="1">
+            <w:r>
+              <w:rPr>
+                <w:rStyle w:val="Hyperlink"/>
+                <w:noProof/>
+              </w:rPr>
+              <w:t>Flexibility</w:t>
+            </w:r>
+            <w:r>
+              <w:rPr>
+                <w:noProof/>
+                <w:webHidden/>
+              </w:rPr>
+              <w:tab/>
+            </w:r>
+            <w:r>
+              <w:rPr>
+                <w:noProof/>
+                <w:webHidden/>
+              </w:rPr>
+              <w:fldChar w:fldCharType="begin"/>
+            </w:r>
+            <w:r>
+              <w:rPr>
+                <w:noProof/>
+                <w:webHidden/>
+              </w:rPr>
+              <w:instrText xml:space="preserve"> PAGEREF _Toc529866086 \h </w:instrText>
+            </w:r>
+            <w:r>
+              <w:rPr>
+                <w:noProof/>
+                <w:webHidden/>
+              </w:rPr>
+            </w:r>
+            <w:r>
+              <w:rPr>
+                <w:noProof/>
+                <w:webHidden/>
+              </w:rPr>
+              <w:fldChar w:fldCharType="separate"/>
+            </w:r>
+            <w:r>
+              <w:rPr>
+                <w:noProof/>
+                <w:webHidden/>
+              </w:rPr>
+              <w:t>5</w:t>
+            </w:r>
+            <w:r>
+              <w:rPr>
+                <w:noProof/>
+                <w:webHidden/>
+              </w:rPr>
+              <w:fldChar w:fldCharType="end"/>
+            </w:r>
+          </w:hyperlink>
+        </w:p>
+        <w:p>
+          <w:r>
+            <w:rPr>
+              <w:b/>
+              <w:bCs/>
+              <w:noProof/>
+            </w:rPr>
+            <w:fldChar w:fldCharType="end"/>
+          </w:r>
+        </w:p>
+      </w:sdtContent>
+    </w:sdt>
+    <w:p>
+      <w:pPr>
+        <w:tabs>
+          <w:tab w:val="clear" w:pos="1418"/>
+        </w:tabs>
+        <w:spacing w:after="160" w:line="259" w:lineRule="auto"/>
+        <w:contextualSpacing w:val="0"/>
+        <w:jc w:val="left"/>
+        <w:rPr>
+          <w:rFonts w:asciiTheme="majorHAnsi" w:eastAsiaTheme="majorEastAsia" w:hAnsiTheme="majorHAnsi" w:cstheme="majorBidi"/>
+          <w:color w:val="2F5496" w:themeColor="accent1" w:themeShade="BF"/>
+          <w:sz w:val="26"/>
+          <w:szCs w:val="26"/>
+          <w:lang w:val="en-US"/>
+        </w:rPr>
+      </w:pPr>
+      <w:r>
+        <w:rPr>
+          <w:lang w:val="en-US"/>
+        </w:rPr>
+        <w:br w:type="page"/>
+      </w:r>
+      <w:bookmarkStart w:id="0" w:name="_GoBack"/>
+      <w:bookmarkEnd w:id="0"/>
+    </w:p>
+    <w:p>
+      <w:pPr>
+        <w:pStyle w:val="Heading1"/>
+      </w:pPr>
+      <w:bookmarkStart w:id="1" w:name="_Toc529866083"/>
+      <w:r>
+        <w:lastRenderedPageBreak/>
         <w:t>Introduction</w:t>
       </w:r>
+      <w:bookmarkEnd w:id="1"/>
     </w:p>
     <w:p>
       <w:pPr>
@@ -98,22 +483,289 @@
         </w:rPr>
         <w:t>.”</w:t>
       </w:r>
+    </w:p>
+    <w:p>
+      <w:pPr>
+        <w:rPr>
+          <w:b/>
+          <w:lang w:val="en-US"/>
+        </w:rPr>
+      </w:pPr>
+    </w:p>
+    <w:p>
+      <w:pPr>
+        <w:spacing w:after="0" w:line="200" w:lineRule="atLeast"/>
+        <w:rPr>
+          <w:lang w:val="en-US"/>
+        </w:rPr>
+      </w:pPr>
+      <w:r>
+        <w:rPr>
+          <w:lang w:val="en-US"/>
+        </w:rPr>
+        <w:t xml:space="preserve">All in all, </w:t>
+      </w:r>
+      <w:r>
+        <w:rPr>
+          <w:lang w:val="en-US"/>
+        </w:rPr>
+        <w:t>Predictions for future situations usually have an increasing uncertainty over time. Port master</w:t>
+      </w:r>
+    </w:p>
+    <w:p>
+      <w:pPr>
+        <w:spacing w:after="0" w:line="200" w:lineRule="atLeast"/>
+        <w:rPr>
+          <w:lang w:val="en-US"/>
+        </w:rPr>
+      </w:pPr>
+      <w:r>
+        <w:rPr>
+          <w:lang w:val="en-US"/>
+        </w:rPr>
+        <w:t>plans are designed for large periods of time and some variables that -among others- determine the</w:t>
+      </w:r>
+    </w:p>
+    <w:p>
+      <w:pPr>
+        <w:spacing w:after="0" w:line="200" w:lineRule="atLeast"/>
+        <w:rPr>
+          <w:lang w:val="en-US"/>
+        </w:rPr>
+      </w:pPr>
+      <w:r>
+        <w:rPr>
+          <w:lang w:val="en-US"/>
+        </w:rPr>
+        <w:t>terminal dimensions may therefore be subject to uncertainty. In the present situation calculations</w:t>
+      </w:r>
+    </w:p>
+    <w:p>
+      <w:pPr>
+        <w:spacing w:after="0" w:line="200" w:lineRule="atLeast"/>
+        <w:rPr>
+          <w:lang w:val="en-US"/>
+        </w:rPr>
+      </w:pPr>
+      <w:r>
+        <w:rPr>
+          <w:lang w:val="en-US"/>
+        </w:rPr>
+        <w:t>are made by assuming certain values for parameters that are uncertain, this can lead to under or</w:t>
+      </w:r>
+    </w:p>
+    <w:p>
+      <w:pPr>
+        <w:spacing w:after="0" w:line="200" w:lineRule="atLeast"/>
+        <w:rPr>
+          <w:lang w:val="en-US"/>
+        </w:rPr>
+      </w:pPr>
+      <w:r>
+        <w:rPr>
+          <w:lang w:val="en-US"/>
+        </w:rPr>
+        <w:t xml:space="preserve">over dimensioning of terminals. In order to account for </w:t>
+      </w:r>
+      <w:proofErr w:type="gramStart"/>
+      <w:r>
+        <w:rPr>
+          <w:lang w:val="en-US"/>
+        </w:rPr>
+        <w:t>uncertainty</w:t>
+      </w:r>
+      <w:proofErr w:type="gramEnd"/>
+      <w:r>
+        <w:rPr>
+          <w:lang w:val="en-US"/>
+        </w:rPr>
+        <w:t xml:space="preserve"> we can incorporate a</w:t>
+      </w:r>
+    </w:p>
+    <w:p>
+      <w:pPr>
+        <w:spacing w:after="0" w:line="200" w:lineRule="atLeast"/>
+        <w:rPr>
+          <w:lang w:val="en-US"/>
+        </w:rPr>
+      </w:pPr>
+      <w:r>
+        <w:rPr>
+          <w:lang w:val="en-US"/>
+        </w:rPr>
+        <w:t>probability distribution for specific variables. This way many input combinations are included in</w:t>
+      </w:r>
+    </w:p>
+    <w:p>
+      <w:pPr>
+        <w:spacing w:after="0" w:line="200" w:lineRule="atLeast"/>
+        <w:rPr>
+          <w:lang w:val="en-US"/>
+        </w:rPr>
+      </w:pPr>
+      <w:r>
+        <w:rPr>
+          <w:lang w:val="en-US"/>
+        </w:rPr>
+        <w:t>one single calculation resulting in a more complete and realistic analysis.</w:t>
+      </w:r>
+    </w:p>
+    <w:p>
+      <w:pPr>
+        <w:spacing w:after="0" w:line="200" w:lineRule="atLeast"/>
+        <w:rPr>
+          <w:lang w:val="en-US"/>
+        </w:rPr>
+      </w:pPr>
+    </w:p>
+    <w:p>
+      <w:pPr>
+        <w:spacing w:after="0" w:line="200" w:lineRule="atLeast"/>
+        <w:rPr>
+          <w:lang w:val="en-US"/>
+        </w:rPr>
+      </w:pPr>
+      <w:r>
+        <w:rPr>
+          <w:lang w:val="en-US"/>
+        </w:rPr>
+        <w:t>Among the main concerns for parties that order the design of a terminal are the economic and</w:t>
+      </w:r>
+    </w:p>
+    <w:p>
+      <w:pPr>
+        <w:spacing w:after="0" w:line="200" w:lineRule="atLeast"/>
+        <w:rPr>
+          <w:lang w:val="en-US"/>
+        </w:rPr>
+      </w:pPr>
+      <w:r>
+        <w:rPr>
+          <w:lang w:val="en-US"/>
+        </w:rPr>
+        <w:t>financial feasibility. In order to make a project feasible costs are an important aspect. It would</w:t>
+      </w:r>
+    </w:p>
+    <w:p>
+      <w:pPr>
+        <w:spacing w:after="0" w:line="200" w:lineRule="atLeast"/>
+        <w:rPr>
+          <w:lang w:val="en-US"/>
+        </w:rPr>
+      </w:pPr>
+      <w:proofErr w:type="gramStart"/>
+      <w:r>
+        <w:rPr>
+          <w:lang w:val="en-US"/>
+        </w:rPr>
+        <w:t>therefore</w:t>
+      </w:r>
+      <w:proofErr w:type="gramEnd"/>
+      <w:r>
+        <w:rPr>
+          <w:lang w:val="en-US"/>
+        </w:rPr>
+        <w:t xml:space="preserve"> be useful to be able to give a rough construction cost estimate for a terminal design in</w:t>
+      </w:r>
+    </w:p>
+    <w:p>
+      <w:pPr>
+        <w:spacing w:after="0" w:line="200" w:lineRule="atLeast"/>
+        <w:rPr>
+          <w:lang w:val="en-US"/>
+        </w:rPr>
+      </w:pPr>
+      <w:r>
+        <w:rPr>
+          <w:lang w:val="en-US"/>
+        </w:rPr>
+        <w:t xml:space="preserve">the feasibility phase of a project. </w:t>
+      </w:r>
+      <w:proofErr w:type="gramStart"/>
+      <w:r>
+        <w:rPr>
+          <w:lang w:val="en-US"/>
+        </w:rPr>
+        <w:t>Similarly</w:t>
+      </w:r>
+      <w:proofErr w:type="gramEnd"/>
+      <w:r>
+        <w:rPr>
+          <w:lang w:val="en-US"/>
+        </w:rPr>
+        <w:t xml:space="preserve"> to the design rule parameter values uncertainties about</w:t>
+      </w:r>
+    </w:p>
+    <w:p>
+      <w:pPr>
+        <w:spacing w:after="0" w:line="200" w:lineRule="atLeast"/>
+        <w:rPr>
+          <w:lang w:val="en-US"/>
+        </w:rPr>
+      </w:pPr>
+      <w:r>
+        <w:rPr>
+          <w:lang w:val="en-US"/>
+        </w:rPr>
+        <w:t>the prices or costs of terminal elements are common. This of course lends itself for a similar</w:t>
+      </w:r>
+    </w:p>
+    <w:p>
+      <w:pPr>
+        <w:rPr>
+          <w:lang w:val="en-US"/>
+        </w:rPr>
+      </w:pPr>
+      <w:r>
+        <w:rPr>
+          <w:lang w:val="en-US"/>
+        </w:rPr>
+        <w:t>probabilistic calculation approach.</w:t>
+      </w:r>
+    </w:p>
+    <w:p>
+      <w:pPr>
+        <w:rPr>
+          <w:b/>
+          <w:lang w:val="en-US"/>
+        </w:rPr>
+      </w:pPr>
     </w:p>
     <w:p/>
     <w:p/>
     <w:p>
       <w:pPr>
-        <w:pStyle w:val="Heading2"/>
-        <w:rPr>
-          <w:lang w:val="en-US"/>
-        </w:rPr>
-      </w:pPr>
-      <w:r>
-        <w:rPr>
-          <w:lang w:val="en-US"/>
-        </w:rPr>
+        <w:tabs>
+          <w:tab w:val="clear" w:pos="1418"/>
+        </w:tabs>
+        <w:spacing w:after="160" w:line="259" w:lineRule="auto"/>
+        <w:contextualSpacing w:val="0"/>
+        <w:jc w:val="left"/>
+        <w:rPr>
+          <w:rFonts w:asciiTheme="majorHAnsi" w:eastAsiaTheme="majorEastAsia" w:hAnsiTheme="majorHAnsi" w:cstheme="majorBidi"/>
+          <w:color w:val="2F5496" w:themeColor="accent1" w:themeShade="BF"/>
+          <w:sz w:val="26"/>
+          <w:szCs w:val="26"/>
+          <w:lang w:val="en-US"/>
+        </w:rPr>
+      </w:pPr>
+      <w:r>
+        <w:rPr>
+          <w:lang w:val="en-US"/>
+        </w:rPr>
+        <w:br w:type="page"/>
+      </w:r>
+    </w:p>
+    <w:p>
+      <w:pPr>
+        <w:pStyle w:val="Heading1"/>
+      </w:pPr>
+      <w:bookmarkStart w:id="2" w:name="_Toc529866084"/>
+      <w:r>
+        <w:lastRenderedPageBreak/>
         <w:t>Global trends</w:t>
       </w:r>
+      <w:bookmarkEnd w:id="2"/>
     </w:p>
     <w:p>
       <w:pPr>
@@ -175,14 +827,7 @@
         <w:rPr>
           <w:lang w:val="en-US"/>
         </w:rPr>
-        <w:t xml:space="preserve"> century, the German statistician Engel observed a positive correlation between per capita food demand and income, ultimately </w:t>
-      </w:r>
-      <w:bookmarkStart w:id="0" w:name="_GoBack"/>
-      <w:r>
-        <w:rPr>
-          <w:lang w:val="en-US"/>
-        </w:rPr>
-        <w:t xml:space="preserve">levelling out at high incomes </w:t>
+        <w:t xml:space="preserve"> century, the German statistician Engel observed a positive correlation between per capita food demand and income, ultimately levelling out at high incomes </w:t>
       </w:r>
       <w:r>
         <w:rPr>
@@ -219,14 +864,7 @@
         <w:rPr>
           <w:lang w:val="en-US"/>
         </w:rPr>
-        <w:t xml:space="preserve">. The impact of higher living standards on food </w:t>
-      </w:r>
-      <w:bookmarkEnd w:id="0"/>
-      <w:r>
-        <w:rPr>
-          <w:lang w:val="en-US"/>
-        </w:rPr>
-        <w:t xml:space="preserve">consumption can be dissected into three components; increased daily consumption, increased food waste and a dietary shift towards animal products.  </w:t>
+        <w:t xml:space="preserve">. The impact of higher living standards on food consumption can be dissected into three components; increased daily consumption, increased food waste and a dietary shift towards animal products.  </w:t>
       </w:r>
     </w:p>
     <w:p>
@@ -545,7 +1183,884 @@
       </w:r>
     </w:p>
     <w:p/>
-    <w:p/>
+    <w:p>
+      <w:pPr>
+        <w:tabs>
+          <w:tab w:val="clear" w:pos="1418"/>
+        </w:tabs>
+        <w:spacing w:after="160" w:line="259" w:lineRule="auto"/>
+        <w:contextualSpacing w:val="0"/>
+        <w:jc w:val="left"/>
+        <w:rPr>
+          <w:rFonts w:asciiTheme="majorHAnsi" w:eastAsiaTheme="majorEastAsia" w:hAnsiTheme="majorHAnsi" w:cstheme="majorBidi"/>
+          <w:color w:val="2F5496" w:themeColor="accent1" w:themeShade="BF"/>
+          <w:spacing w:val="0"/>
+          <w:kern w:val="0"/>
+          <w:sz w:val="32"/>
+          <w:szCs w:val="32"/>
+          <w:lang w:val="en-US"/>
+        </w:rPr>
+      </w:pPr>
+      <w:r>
+        <w:rPr>
+          <w:lang w:val="en-US"/>
+        </w:rPr>
+        <w:br w:type="page"/>
+      </w:r>
+    </w:p>
+    <w:p>
+      <w:pPr>
+        <w:pStyle w:val="Heading1"/>
+      </w:pPr>
+      <w:bookmarkStart w:id="3" w:name="_Toc529866085"/>
+      <w:r>
+        <w:lastRenderedPageBreak/>
+        <w:t>Quay Wall</w:t>
+      </w:r>
+      <w:bookmarkEnd w:id="3"/>
+    </w:p>
+    <w:p>
+      <w:pPr>
+        <w:rPr>
+          <w:lang w:val="en-US"/>
+        </w:rPr>
+      </w:pPr>
+      <w:r>
+        <w:rPr>
+          <w:lang w:val="en-US"/>
+        </w:rPr>
+        <w:t>Arrival rate λ = calls per year/ operation hours per year</w:t>
+      </w:r>
+    </w:p>
+    <w:p>
+      <w:pPr>
+        <w:rPr>
+          <w:rFonts w:eastAsiaTheme="minorEastAsia"/>
+          <w:b/>
+          <w:bCs/>
+          <w:lang w:val="en-US"/>
+        </w:rPr>
+      </w:pPr>
+      <w:r>
+        <w:rPr>
+          <w:lang w:val="en-US"/>
+        </w:rPr>
+        <w:t xml:space="preserve">Service rate </w:t>
+      </w:r>
+      <m:oMath>
+        <m:r>
+          <w:rPr>
+            <w:rFonts w:ascii="Cambria Math" w:hAnsi="Cambria Math"/>
+            <w:lang w:val="en-US"/>
+          </w:rPr>
+          <m:t>μ</m:t>
+        </m:r>
+      </m:oMath>
+      <w:r>
+        <w:rPr>
+          <w:lang w:val="en-US"/>
+        </w:rPr>
+        <w:t xml:space="preserve"> = 1/ </w:t>
+      </w:r>
+      <m:oMath>
+        <m:sSub>
+          <m:sSubPr>
+            <m:ctrlPr>
+              <w:rPr>
+                <w:rFonts w:ascii="Cambria Math" w:hAnsi="Cambria Math"/>
+                <w:b/>
+                <w:bCs/>
+                <w:i/>
+              </w:rPr>
+            </m:ctrlPr>
+          </m:sSubPr>
+          <m:e>
+            <m:r>
+              <m:rPr>
+                <m:sty m:val="bi"/>
+              </m:rPr>
+              <w:rPr>
+                <w:rFonts w:ascii="Cambria Math" w:hAnsi="Cambria Math"/>
+              </w:rPr>
+              <m:t>t</m:t>
+            </m:r>
+          </m:e>
+          <m:sub>
+            <m:r>
+              <m:rPr>
+                <m:sty m:val="bi"/>
+              </m:rPr>
+              <w:rPr>
+                <w:rFonts w:ascii="Cambria Math" w:hAnsi="Cambria Math"/>
+              </w:rPr>
+              <m:t>s</m:t>
+            </m:r>
+          </m:sub>
+        </m:sSub>
+        <m:r>
+          <w:rPr>
+            <w:rFonts w:ascii="Cambria Math" w:hAnsi="Cambria Math"/>
+            <w:lang w:val="en-US"/>
+          </w:rPr>
+          <m:t>+</m:t>
+        </m:r>
+        <m:sSub>
+          <m:sSubPr>
+            <m:ctrlPr>
+              <w:rPr>
+                <w:rFonts w:ascii="Cambria Math" w:hAnsi="Cambria Math"/>
+                <w:b/>
+                <w:bCs/>
+                <w:i/>
+              </w:rPr>
+            </m:ctrlPr>
+          </m:sSubPr>
+          <m:e>
+            <m:r>
+              <m:rPr>
+                <m:sty m:val="bi"/>
+              </m:rPr>
+              <w:rPr>
+                <w:rFonts w:ascii="Cambria Math" w:hAnsi="Cambria Math"/>
+              </w:rPr>
+              <m:t>t</m:t>
+            </m:r>
+          </m:e>
+          <m:sub>
+            <m:r>
+              <m:rPr>
+                <m:sty m:val="bi"/>
+              </m:rPr>
+              <w:rPr>
+                <w:rFonts w:ascii="Cambria Math" w:hAnsi="Cambria Math"/>
+              </w:rPr>
+              <m:t>m</m:t>
+            </m:r>
+          </m:sub>
+        </m:sSub>
+      </m:oMath>
+    </w:p>
+    <w:p>
+      <w:pPr>
+        <w:rPr>
+          <w:rFonts w:eastAsiaTheme="minorEastAsia"/>
+          <w:lang w:val="en-US"/>
+        </w:rPr>
+      </w:pPr>
+      <w:r>
+        <w:rPr>
+          <w:lang w:val="en-US"/>
+        </w:rPr>
+        <w:t xml:space="preserve">Berth occupancy </w:t>
+      </w:r>
+      <m:oMath>
+        <m:r>
+          <w:rPr>
+            <w:rFonts w:ascii="Cambria Math" w:hAnsi="Cambria Math"/>
+            <w:lang w:val="en-US"/>
+          </w:rPr>
+          <m:t>ρ</m:t>
+        </m:r>
+      </m:oMath>
+      <w:r>
+        <w:rPr>
+          <w:rFonts w:eastAsiaTheme="minorEastAsia"/>
+          <w:lang w:val="en-US"/>
+        </w:rPr>
+        <w:t xml:space="preserve"> = </w:t>
+      </w:r>
+      <w:r>
+        <w:rPr>
+          <w:lang w:val="en-US"/>
+        </w:rPr>
+        <w:t>λ /</w:t>
+      </w:r>
+      <m:oMath>
+        <m:r>
+          <w:rPr>
+            <w:rFonts w:ascii="Cambria Math" w:hAnsi="Cambria Math"/>
+            <w:lang w:val="en-US"/>
+          </w:rPr>
+          <m:t xml:space="preserve"> μ</m:t>
+        </m:r>
+      </m:oMath>
+    </w:p>
+    <w:p>
+      <w:pPr>
+        <w:rPr>
+          <w:rFonts w:eastAsiaTheme="minorEastAsia"/>
+          <w:lang w:val="en-US"/>
+        </w:rPr>
+      </w:pPr>
+      <w:r>
+        <w:rPr>
+          <w:lang w:val="en-US"/>
+        </w:rPr>
+        <w:t xml:space="preserve">Utilization factor u = </w:t>
+      </w:r>
+      <m:oMath>
+        <m:r>
+          <w:rPr>
+            <w:rFonts w:ascii="Cambria Math" w:hAnsi="Cambria Math"/>
+            <w:lang w:val="en-US"/>
+          </w:rPr>
+          <m:t>ρ</m:t>
+        </m:r>
+      </m:oMath>
+      <w:r>
+        <w:rPr>
+          <w:rFonts w:eastAsiaTheme="minorEastAsia"/>
+          <w:lang w:val="en-US"/>
+        </w:rPr>
+        <w:t>/number berths</w:t>
+      </w:r>
+    </w:p>
+    <w:tbl>
+      <w:tblPr>
+        <w:tblStyle w:val="TableGrid"/>
+        <w:tblW w:w="9067" w:type="dxa"/>
+        <w:tblBorders>
+          <w:top w:val="none" w:sz="0" w:space="0" w:color="auto"/>
+          <w:left w:val="none" w:sz="0" w:space="0" w:color="auto"/>
+          <w:bottom w:val="none" w:sz="0" w:space="0" w:color="auto"/>
+          <w:right w:val="none" w:sz="0" w:space="0" w:color="auto"/>
+          <w:insideH w:val="none" w:sz="0" w:space="0" w:color="auto"/>
+          <w:insideV w:val="none" w:sz="0" w:space="0" w:color="auto"/>
+        </w:tblBorders>
+        <w:tblLook w:val="04A0" w:firstRow="1" w:lastRow="0" w:firstColumn="1" w:lastColumn="0" w:noHBand="0" w:noVBand="1"/>
+      </w:tblPr>
+      <w:tblGrid>
+        <w:gridCol w:w="326"/>
+        <w:gridCol w:w="5770"/>
+        <w:gridCol w:w="1955"/>
+        <w:gridCol w:w="1016"/>
+      </w:tblGrid>
+      <w:tr>
+        <w:tc>
+          <w:tcPr>
+            <w:tcW w:w="326" w:type="dxa"/>
+            <w:vAlign w:val="center"/>
+          </w:tcPr>
+          <w:p>
+            <w:pPr>
+              <w:spacing w:before="60" w:after="60"/>
+              <w:rPr>
+                <w:b/>
+                <w:i/>
+                <w:lang w:val="en-US"/>
+              </w:rPr>
+            </w:pPr>
+          </w:p>
+        </w:tc>
+        <w:tc>
+          <w:tcPr>
+            <w:tcW w:w="5770" w:type="dxa"/>
+            <w:vAlign w:val="center"/>
+          </w:tcPr>
+          <w:p>
+            <w:pPr>
+              <w:spacing w:before="60" w:after="60"/>
+              <w:rPr>
+                <w:b/>
+                <w:i/>
+                <w:lang w:val="en-US"/>
+              </w:rPr>
+            </w:pPr>
+          </w:p>
+        </w:tc>
+        <w:tc>
+          <w:tcPr>
+            <w:tcW w:w="1955" w:type="dxa"/>
+            <w:vAlign w:val="center"/>
+          </w:tcPr>
+          <w:p>
+            <w:pPr>
+              <w:spacing w:before="60" w:after="60"/>
+              <w:rPr>
+                <w:b/>
+                <w:i/>
+                <w:lang w:val="en-US"/>
+              </w:rPr>
+            </w:pPr>
+            <w:r>
+              <w:rPr>
+                <w:b/>
+                <w:i/>
+                <w:lang w:val="en-US"/>
+              </w:rPr>
+              <w:t>Source</w:t>
+            </w:r>
+          </w:p>
+        </w:tc>
+        <w:tc>
+          <w:tcPr>
+            <w:tcW w:w="1016" w:type="dxa"/>
+            <w:vAlign w:val="center"/>
+          </w:tcPr>
+          <w:p>
+            <w:pPr>
+              <w:spacing w:before="60" w:after="60"/>
+              <w:rPr>
+                <w:b/>
+                <w:i/>
+                <w:lang w:val="en-US"/>
+              </w:rPr>
+            </w:pPr>
+            <w:r>
+              <w:rPr>
+                <w:b/>
+                <w:i/>
+                <w:lang w:val="en-US"/>
+              </w:rPr>
+              <w:t>Applied?</w:t>
+            </w:r>
+          </w:p>
+        </w:tc>
+      </w:tr>
+      <w:tr>
+        <w:tc>
+          <w:tcPr>
+            <w:tcW w:w="326" w:type="dxa"/>
+            <w:vAlign w:val="center"/>
+          </w:tcPr>
+          <w:p>
+            <w:pPr>
+              <w:spacing w:before="60" w:after="60"/>
+              <w:rPr>
+                <w:lang w:val="en-US"/>
+              </w:rPr>
+            </w:pPr>
+            <w:r>
+              <w:rPr>
+                <w:lang w:val="en-US"/>
+              </w:rPr>
+              <w:t>•</w:t>
+            </w:r>
+          </w:p>
+        </w:tc>
+        <w:tc>
+          <w:tcPr>
+            <w:tcW w:w="5770" w:type="dxa"/>
+            <w:vAlign w:val="center"/>
+          </w:tcPr>
+          <w:p>
+            <w:pPr>
+              <w:spacing w:before="60" w:after="60"/>
+              <w:rPr>
+                <w:lang w:val="en-US"/>
+              </w:rPr>
+            </w:pPr>
+            <w:r>
+              <w:rPr>
+                <w:lang w:val="en-US"/>
+              </w:rPr>
+              <w:t>Opex quay wall ≈ 1% - 1.5% of initial investment annually</w:t>
+            </w:r>
+          </w:p>
+        </w:tc>
+        <w:tc>
+          <w:tcPr>
+            <w:tcW w:w="1955" w:type="dxa"/>
+            <w:vAlign w:val="center"/>
+          </w:tcPr>
+          <w:p>
+            <w:pPr>
+              <w:spacing w:before="60" w:after="60"/>
+              <w:rPr>
+                <w:lang w:val="en-US"/>
+              </w:rPr>
+            </w:pPr>
+            <w:proofErr w:type="spellStart"/>
+            <w:r>
+              <w:rPr>
+                <w:lang w:val="en-US"/>
+              </w:rPr>
+              <w:t>Gijt</w:t>
+            </w:r>
+            <w:proofErr w:type="spellEnd"/>
+            <w:r>
+              <w:rPr>
+                <w:lang w:val="en-US"/>
+              </w:rPr>
+              <w:t xml:space="preserve"> (2010)</w:t>
+            </w:r>
+          </w:p>
+        </w:tc>
+        <w:tc>
+          <w:tcPr>
+            <w:tcW w:w="1016" w:type="dxa"/>
+            <w:vAlign w:val="center"/>
+          </w:tcPr>
+          <w:p>
+            <w:pPr>
+              <w:spacing w:before="60" w:after="60"/>
+              <w:jc w:val="center"/>
+              <w:rPr>
+                <w:lang w:val="en-US"/>
+              </w:rPr>
+            </w:pPr>
+            <w:r>
+              <w:rPr>
+                <w:color w:val="FF0000"/>
+                <w:lang w:val="en-US"/>
+              </w:rPr>
+              <w:sym w:font="Wingdings" w:char="F0FB"/>
+            </w:r>
+          </w:p>
+        </w:tc>
+      </w:tr>
+      <w:tr>
+        <w:tc>
+          <w:tcPr>
+            <w:tcW w:w="326" w:type="dxa"/>
+            <w:vAlign w:val="center"/>
+          </w:tcPr>
+          <w:p>
+            <w:pPr>
+              <w:spacing w:before="60" w:after="60"/>
+              <w:rPr>
+                <w:lang w:val="en-US"/>
+              </w:rPr>
+            </w:pPr>
+            <w:r>
+              <w:rPr>
+                <w:lang w:val="en-US"/>
+              </w:rPr>
+              <w:t>•</w:t>
+            </w:r>
+          </w:p>
+        </w:tc>
+        <w:tc>
+          <w:tcPr>
+            <w:tcW w:w="5770" w:type="dxa"/>
+            <w:vAlign w:val="center"/>
+          </w:tcPr>
+          <w:p>
+            <w:pPr>
+              <w:spacing w:before="60" w:after="60"/>
+              <w:rPr>
+                <w:lang w:val="en-US"/>
+              </w:rPr>
+            </w:pPr>
+            <w:r>
+              <w:rPr>
+                <w:lang w:val="en-US"/>
+              </w:rPr>
+              <w:t>Retention height accounts for 75% of the cost of quay walls</w:t>
+            </w:r>
+          </w:p>
+        </w:tc>
+        <w:tc>
+          <w:tcPr>
+            <w:tcW w:w="1955" w:type="dxa"/>
+            <w:vAlign w:val="center"/>
+          </w:tcPr>
+          <w:p>
+            <w:pPr>
+              <w:spacing w:before="60" w:after="60"/>
+              <w:rPr>
+                <w:lang w:val="en-US"/>
+              </w:rPr>
+            </w:pPr>
+            <w:proofErr w:type="spellStart"/>
+            <w:r>
+              <w:rPr>
+                <w:lang w:val="en-US"/>
+              </w:rPr>
+              <w:t>Gijt</w:t>
+            </w:r>
+            <w:proofErr w:type="spellEnd"/>
+            <w:r>
+              <w:rPr>
+                <w:lang w:val="en-US"/>
+              </w:rPr>
+              <w:t xml:space="preserve"> (2010)</w:t>
+            </w:r>
+          </w:p>
+        </w:tc>
+        <w:tc>
+          <w:tcPr>
+            <w:tcW w:w="1016" w:type="dxa"/>
+            <w:vAlign w:val="center"/>
+          </w:tcPr>
+          <w:p>
+            <w:pPr>
+              <w:spacing w:before="60" w:after="60"/>
+              <w:jc w:val="center"/>
+              <w:rPr>
+                <w:lang w:val="en-US"/>
+              </w:rPr>
+            </w:pPr>
+            <w:r>
+              <w:rPr>
+                <w:color w:val="FF0000"/>
+                <w:lang w:val="en-US"/>
+              </w:rPr>
+              <w:sym w:font="Wingdings" w:char="F0FB"/>
+            </w:r>
+          </w:p>
+        </w:tc>
+      </w:tr>
+      <w:tr>
+        <w:tc>
+          <w:tcPr>
+            <w:tcW w:w="326" w:type="dxa"/>
+            <w:vAlign w:val="center"/>
+          </w:tcPr>
+          <w:p>
+            <w:pPr>
+              <w:spacing w:before="60" w:after="60"/>
+              <w:rPr>
+                <w:lang w:val="en-US"/>
+              </w:rPr>
+            </w:pPr>
+            <w:r>
+              <w:rPr>
+                <w:lang w:val="en-US"/>
+              </w:rPr>
+              <w:t>•</w:t>
+            </w:r>
+          </w:p>
+        </w:tc>
+        <w:tc>
+          <w:tcPr>
+            <w:tcW w:w="5770" w:type="dxa"/>
+            <w:vAlign w:val="center"/>
+          </w:tcPr>
+          <w:p>
+            <w:pPr>
+              <w:spacing w:before="60" w:after="60"/>
+              <w:rPr>
+                <w:lang w:val="en-US"/>
+              </w:rPr>
+            </w:pPr>
+          </w:p>
+        </w:tc>
+        <w:tc>
+          <w:tcPr>
+            <w:tcW w:w="1955" w:type="dxa"/>
+            <w:vAlign w:val="center"/>
+          </w:tcPr>
+          <w:p>
+            <w:pPr>
+              <w:spacing w:before="60" w:after="60"/>
+              <w:rPr>
+                <w:lang w:val="en-US"/>
+              </w:rPr>
+            </w:pPr>
+          </w:p>
+        </w:tc>
+        <w:tc>
+          <w:tcPr>
+            <w:tcW w:w="1016" w:type="dxa"/>
+            <w:vAlign w:val="center"/>
+          </w:tcPr>
+          <w:p>
+            <w:pPr>
+              <w:spacing w:before="60" w:after="60"/>
+              <w:jc w:val="center"/>
+              <w:rPr>
+                <w:lang w:val="en-US"/>
+              </w:rPr>
+            </w:pPr>
+            <w:r>
+              <w:rPr>
+                <w:color w:val="FF0000"/>
+                <w:lang w:val="en-US"/>
+              </w:rPr>
+              <w:sym w:font="Wingdings" w:char="F0FB"/>
+            </w:r>
+          </w:p>
+        </w:tc>
+      </w:tr>
+      <w:tr>
+        <w:tc>
+          <w:tcPr>
+            <w:tcW w:w="326" w:type="dxa"/>
+            <w:vAlign w:val="center"/>
+          </w:tcPr>
+          <w:p>
+            <w:pPr>
+              <w:spacing w:before="60" w:after="60"/>
+              <w:rPr>
+                <w:lang w:val="en-US"/>
+              </w:rPr>
+            </w:pPr>
+            <w:r>
+              <w:rPr>
+                <w:lang w:val="en-US"/>
+              </w:rPr>
+              <w:t>•</w:t>
+            </w:r>
+          </w:p>
+        </w:tc>
+        <w:tc>
+          <w:tcPr>
+            <w:tcW w:w="5770" w:type="dxa"/>
+            <w:vAlign w:val="center"/>
+          </w:tcPr>
+          <w:p>
+            <w:pPr>
+              <w:spacing w:before="60" w:after="60"/>
+              <w:rPr>
+                <w:lang w:val="en-US"/>
+              </w:rPr>
+            </w:pPr>
+          </w:p>
+        </w:tc>
+        <w:tc>
+          <w:tcPr>
+            <w:tcW w:w="1955" w:type="dxa"/>
+            <w:vAlign w:val="center"/>
+          </w:tcPr>
+          <w:p>
+            <w:pPr>
+              <w:spacing w:before="60" w:after="60"/>
+              <w:rPr>
+                <w:lang w:val="en-US"/>
+              </w:rPr>
+            </w:pPr>
+          </w:p>
+        </w:tc>
+        <w:tc>
+          <w:tcPr>
+            <w:tcW w:w="1016" w:type="dxa"/>
+            <w:vAlign w:val="center"/>
+          </w:tcPr>
+          <w:p>
+            <w:pPr>
+              <w:spacing w:before="60" w:after="60"/>
+              <w:jc w:val="center"/>
+              <w:rPr>
+                <w:lang w:val="en-US"/>
+              </w:rPr>
+            </w:pPr>
+            <w:r>
+              <w:rPr>
+                <w:color w:val="FF0000"/>
+                <w:lang w:val="en-US"/>
+              </w:rPr>
+              <w:sym w:font="Wingdings" w:char="F0FB"/>
+            </w:r>
+          </w:p>
+        </w:tc>
+      </w:tr>
+    </w:tbl>
+    <w:p>
+      <w:pPr>
+        <w:pStyle w:val="Heading1"/>
+      </w:pPr>
+    </w:p>
+    <w:p>
+      <w:pPr>
+        <w:tabs>
+          <w:tab w:val="clear" w:pos="1418"/>
+        </w:tabs>
+        <w:spacing w:after="160" w:line="259" w:lineRule="auto"/>
+        <w:contextualSpacing w:val="0"/>
+        <w:jc w:val="left"/>
+        <w:rPr>
+          <w:rFonts w:asciiTheme="majorHAnsi" w:eastAsiaTheme="majorEastAsia" w:hAnsiTheme="majorHAnsi" w:cstheme="majorBidi"/>
+          <w:color w:val="2F5496" w:themeColor="accent1" w:themeShade="BF"/>
+          <w:spacing w:val="0"/>
+          <w:kern w:val="0"/>
+          <w:sz w:val="32"/>
+          <w:szCs w:val="32"/>
+          <w:lang w:val="nl-NL"/>
+        </w:rPr>
+      </w:pPr>
+      <w:r>
+        <w:br w:type="page"/>
+      </w:r>
+    </w:p>
+    <w:p>
+      <w:pPr>
+        <w:pStyle w:val="Heading1"/>
+      </w:pPr>
+      <w:bookmarkStart w:id="4" w:name="_Toc529866086"/>
+      <w:r>
+        <w:lastRenderedPageBreak/>
+        <w:t>Flexibility</w:t>
+      </w:r>
+      <w:bookmarkEnd w:id="4"/>
+    </w:p>
+    <w:p>
+      <w:pPr>
+        <w:spacing w:after="0" w:line="200" w:lineRule="atLeast"/>
+      </w:pPr>
+      <w:r>
+        <w:rPr>
+          <w:noProof/>
+        </w:rPr>
+        <w:drawing>
+          <wp:inline distT="0" distB="0" distL="0" distR="0" wp14:anchorId="5D315B2C" wp14:editId="49839487">
+            <wp:extent cx="4419600" cy="1467029"/>
+            <wp:effectExtent l="0" t="0" r="0" b="0"/>
+            <wp:docPr id="17" name="Picture 17"/>
+            <wp:cNvGraphicFramePr>
+              <a:graphicFrameLocks xmlns:a="http://schemas.openxmlformats.org/drawingml/2006/main" noChangeAspect="1"/>
+            </wp:cNvGraphicFramePr>
+            <a:graphic xmlns:a="http://schemas.openxmlformats.org/drawingml/2006/main">
+              <a:graphicData uri="http://schemas.openxmlformats.org/drawingml/2006/picture">
+                <pic:pic xmlns:pic="http://schemas.openxmlformats.org/drawingml/2006/picture">
+                  <pic:nvPicPr>
+                    <pic:cNvPr id="1" name=""/>
+                    <pic:cNvPicPr/>
+                  </pic:nvPicPr>
+                  <pic:blipFill>
+                    <a:blip r:embed="rId5"/>
+                    <a:stretch>
+                      <a:fillRect/>
+                    </a:stretch>
+                  </pic:blipFill>
+                  <pic:spPr>
+                    <a:xfrm>
+                      <a:off x="0" y="0"/>
+                      <a:ext cx="4421420" cy="1467633"/>
+                    </a:xfrm>
+                    <a:prstGeom prst="rect">
+                      <a:avLst/>
+                    </a:prstGeom>
+                  </pic:spPr>
+                </pic:pic>
+              </a:graphicData>
+            </a:graphic>
+          </wp:inline>
+        </w:drawing>
+      </w:r>
+    </w:p>
+    <w:p>
+      <w:pPr>
+        <w:spacing w:after="0" w:line="200" w:lineRule="atLeast"/>
+      </w:pPr>
+      <w:r>
+        <w:rPr>
+          <w:noProof/>
+        </w:rPr>
+        <w:drawing>
+          <wp:inline distT="0" distB="0" distL="0" distR="0" wp14:anchorId="57E5EE4F" wp14:editId="2AF442CA">
+            <wp:extent cx="4371975" cy="1505683"/>
+            <wp:effectExtent l="0" t="0" r="0" b="0"/>
+            <wp:docPr id="138" name="Picture 138"/>
+            <wp:cNvGraphicFramePr>
+              <a:graphicFrameLocks xmlns:a="http://schemas.openxmlformats.org/drawingml/2006/main" noChangeAspect="1"/>
+            </wp:cNvGraphicFramePr>
+            <a:graphic xmlns:a="http://schemas.openxmlformats.org/drawingml/2006/main">
+              <a:graphicData uri="http://schemas.openxmlformats.org/drawingml/2006/picture">
+                <pic:pic xmlns:pic="http://schemas.openxmlformats.org/drawingml/2006/picture">
+                  <pic:nvPicPr>
+                    <pic:cNvPr id="1" name=""/>
+                    <pic:cNvPicPr/>
+                  </pic:nvPicPr>
+                  <pic:blipFill>
+                    <a:blip r:embed="rId6"/>
+                    <a:stretch>
+                      <a:fillRect/>
+                    </a:stretch>
+                  </pic:blipFill>
+                  <pic:spPr>
+                    <a:xfrm>
+                      <a:off x="0" y="0"/>
+                      <a:ext cx="4385234" cy="1510249"/>
+                    </a:xfrm>
+                    <a:prstGeom prst="rect">
+                      <a:avLst/>
+                    </a:prstGeom>
+                  </pic:spPr>
+                </pic:pic>
+              </a:graphicData>
+            </a:graphic>
+          </wp:inline>
+        </w:drawing>
+      </w:r>
+    </w:p>
+    <w:p>
+      <w:pPr>
+        <w:spacing w:after="0" w:line="200" w:lineRule="atLeast"/>
+      </w:pPr>
+    </w:p>
+    <w:p>
+      <w:pPr>
+        <w:spacing w:after="0" w:line="200" w:lineRule="atLeast"/>
+      </w:pPr>
+      <w:r>
+        <w:rPr>
+          <w:noProof/>
+        </w:rPr>
+        <w:drawing>
+          <wp:inline distT="0" distB="0" distL="0" distR="0" wp14:anchorId="77B2FD0C" wp14:editId="28A2A202">
+            <wp:extent cx="4371975" cy="458356"/>
+            <wp:effectExtent l="0" t="0" r="0" b="0"/>
+            <wp:docPr id="140" name="Picture 140"/>
+            <wp:cNvGraphicFramePr>
+              <a:graphicFrameLocks xmlns:a="http://schemas.openxmlformats.org/drawingml/2006/main" noChangeAspect="1"/>
+            </wp:cNvGraphicFramePr>
+            <a:graphic xmlns:a="http://schemas.openxmlformats.org/drawingml/2006/main">
+              <a:graphicData uri="http://schemas.openxmlformats.org/drawingml/2006/picture">
+                <pic:pic xmlns:pic="http://schemas.openxmlformats.org/drawingml/2006/picture">
+                  <pic:nvPicPr>
+                    <pic:cNvPr id="1" name=""/>
+                    <pic:cNvPicPr/>
+                  </pic:nvPicPr>
+                  <pic:blipFill>
+                    <a:blip r:embed="rId7"/>
+                    <a:stretch>
+                      <a:fillRect/>
+                    </a:stretch>
+                  </pic:blipFill>
+                  <pic:spPr>
+                    <a:xfrm>
+                      <a:off x="0" y="0"/>
+                      <a:ext cx="4401415" cy="461443"/>
+                    </a:xfrm>
+                    <a:prstGeom prst="rect">
+                      <a:avLst/>
+                    </a:prstGeom>
+                  </pic:spPr>
+                </pic:pic>
+              </a:graphicData>
+            </a:graphic>
+          </wp:inline>
+        </w:drawing>
+      </w:r>
+    </w:p>
+    <w:p>
+      <w:pPr>
+        <w:rPr>
+          <w:lang w:val="en-US"/>
+        </w:rPr>
+      </w:pPr>
+      <w:r>
+        <w:rPr>
+          <w:lang w:val="en-US"/>
+        </w:rPr>
+        <w:t>In some cases, for instance, providing flexibility (e.g. over-dimensioning of the quay wall) may justify a higher investment cost, as it reduces the cost of potential future expansions (i.e. deepening of the port basin).</w:t>
+      </w:r>
+    </w:p>
+    <w:p>
+      <w:pPr>
+        <w:rPr>
+          <w:lang w:val="en-US"/>
+        </w:rPr>
+      </w:pPr>
+      <w:r>
+        <w:br w:type="page"/>
+      </w:r>
+    </w:p>
+    <w:p>
+      <w:pPr>
+        <w:rPr>
+          <w:lang w:val="en-US"/>
+        </w:rPr>
+      </w:pPr>
+    </w:p>
+    <w:p>
+      <w:pPr>
+        <w:rPr>
+          <w:lang w:val="en-US"/>
+        </w:rPr>
+      </w:pPr>
+    </w:p>
     <w:sectPr>
       <w:pgSz w:w="11906" w:h="16838"/>
       <w:pgMar w:top="1417" w:right="1417" w:bottom="1417" w:left="1417" w:header="708" w:footer="708" w:gutter="0"/>
@@ -970,6 +2485,35 @@
       <w:lang w:val="en-GB"/>
     </w:rPr>
   </w:style>
+  <w:style w:type="paragraph" w:styleId="Heading1">
+    <w:name w:val="heading 1"/>
+    <w:basedOn w:val="Normal"/>
+    <w:next w:val="Normal"/>
+    <w:link w:val="Heading1Char"/>
+    <w:uiPriority w:val="9"/>
+    <w:qFormat/>
+    <w:rsid w:val="00F02002"/>
+    <w:pPr>
+      <w:keepNext/>
+      <w:keepLines/>
+      <w:tabs>
+        <w:tab w:val="clear" w:pos="1418"/>
+      </w:tabs>
+      <w:spacing w:before="240" w:after="0" w:line="259" w:lineRule="auto"/>
+      <w:contextualSpacing w:val="0"/>
+      <w:jc w:val="left"/>
+      <w:outlineLvl w:val="0"/>
+    </w:pPr>
+    <w:rPr>
+      <w:rFonts w:asciiTheme="majorHAnsi" w:eastAsiaTheme="majorEastAsia" w:hAnsiTheme="majorHAnsi" w:cstheme="majorBidi"/>
+      <w:color w:val="2F5496" w:themeColor="accent1" w:themeShade="BF"/>
+      <w:spacing w:val="0"/>
+      <w:kern w:val="0"/>
+      <w:sz w:val="32"/>
+      <w:szCs w:val="32"/>
+      <w:lang w:val="nl-NL"/>
+    </w:rPr>
+  </w:style>
   <w:style w:type="paragraph" w:styleId="Heading2">
     <w:name w:val="heading 2"/>
     <w:basedOn w:val="Normal"/>
@@ -1044,6 +2588,95 @@
     <w:rPr>
       <w:color w:val="404040" w:themeColor="text1" w:themeTint="BF"/>
       <w:vertAlign w:val="superscript"/>
+    </w:rPr>
+  </w:style>
+  <w:style w:type="character" w:customStyle="1" w:styleId="Heading1Char">
+    <w:name w:val="Heading 1 Char"/>
+    <w:basedOn w:val="DefaultParagraphFont"/>
+    <w:link w:val="Heading1"/>
+    <w:uiPriority w:val="9"/>
+    <w:rsid w:val="00F02002"/>
+    <w:rPr>
+      <w:rFonts w:asciiTheme="majorHAnsi" w:eastAsiaTheme="majorEastAsia" w:hAnsiTheme="majorHAnsi" w:cstheme="majorBidi"/>
+      <w:color w:val="2F5496" w:themeColor="accent1" w:themeShade="BF"/>
+      <w:sz w:val="32"/>
+      <w:szCs w:val="32"/>
+    </w:rPr>
+  </w:style>
+  <w:style w:type="table" w:styleId="TableGrid">
+    <w:name w:val="Table Grid"/>
+    <w:basedOn w:val="TableNormal"/>
+    <w:uiPriority w:val="39"/>
+    <w:rsid w:val="00F02002"/>
+    <w:pPr>
+      <w:spacing w:after="0" w:line="240" w:lineRule="auto"/>
+    </w:pPr>
+    <w:tblPr>
+      <w:tblBorders>
+        <w:top w:val="single" w:sz="4" w:space="0" w:color="auto"/>
+        <w:left w:val="single" w:sz="4" w:space="0" w:color="auto"/>
+        <w:bottom w:val="single" w:sz="4" w:space="0" w:color="auto"/>
+        <w:right w:val="single" w:sz="4" w:space="0" w:color="auto"/>
+        <w:insideH w:val="single" w:sz="4" w:space="0" w:color="auto"/>
+        <w:insideV w:val="single" w:sz="4" w:space="0" w:color="auto"/>
+      </w:tblBorders>
+    </w:tblPr>
+  </w:style>
+  <w:style w:type="paragraph" w:styleId="TOCHeading">
+    <w:name w:val="TOC Heading"/>
+    <w:basedOn w:val="Heading1"/>
+    <w:next w:val="Normal"/>
+    <w:uiPriority w:val="39"/>
+    <w:unhideWhenUsed/>
+    <w:qFormat/>
+    <w:rsid w:val="00F02002"/>
+    <w:pPr>
+      <w:outlineLvl w:val="9"/>
+    </w:pPr>
+    <w:rPr>
+      <w:lang w:val="en-US"/>
+    </w:rPr>
+  </w:style>
+  <w:style w:type="paragraph" w:styleId="TOC2">
+    <w:name w:val="toc 2"/>
+    <w:basedOn w:val="Normal"/>
+    <w:next w:val="Normal"/>
+    <w:autoRedefine/>
+    <w:uiPriority w:val="39"/>
+    <w:unhideWhenUsed/>
+    <w:rsid w:val="00F02002"/>
+    <w:pPr>
+      <w:tabs>
+        <w:tab w:val="clear" w:pos="1418"/>
+      </w:tabs>
+      <w:spacing w:after="100"/>
+      <w:ind w:left="190"/>
+    </w:pPr>
+  </w:style>
+  <w:style w:type="paragraph" w:styleId="TOC1">
+    <w:name w:val="toc 1"/>
+    <w:basedOn w:val="Normal"/>
+    <w:next w:val="Normal"/>
+    <w:autoRedefine/>
+    <w:uiPriority w:val="39"/>
+    <w:unhideWhenUsed/>
+    <w:rsid w:val="00F02002"/>
+    <w:pPr>
+      <w:tabs>
+        <w:tab w:val="clear" w:pos="1418"/>
+      </w:tabs>
+      <w:spacing w:after="100"/>
+    </w:pPr>
+  </w:style>
+  <w:style w:type="character" w:styleId="Hyperlink">
+    <w:name w:val="Hyperlink"/>
+    <w:basedOn w:val="DefaultParagraphFont"/>
+    <w:uiPriority w:val="99"/>
+    <w:unhideWhenUsed/>
+    <w:rsid w:val="00F02002"/>
+    <w:rPr>
+      <w:color w:val="0563C1" w:themeColor="hyperlink"/>
+      <w:u w:val="single"/>
     </w:rPr>
   </w:style>
 </w:styles>
@@ -1342,4 +2975,16 @@
     </a:ext>
   </a:extLst>
 </a:theme>
+</file>
+
+<file path=customXml/item1.xml><?xml version="1.0" encoding="utf-8"?>
+<b:Sources xmlns:b="http://schemas.openxmlformats.org/officeDocument/2006/bibliography" xmlns="http://schemas.openxmlformats.org/officeDocument/2006/bibliography" SelectedStyle="\APASixthEditionOfficeOnline.xsl" StyleName="APA" Version="6"/>
+</file>
+
+<file path=customXml/itemProps1.xml><?xml version="1.0" encoding="utf-8"?>
+<ds:datastoreItem xmlns:ds="http://schemas.openxmlformats.org/officeDocument/2006/customXml" ds:itemID="{F38DAEAC-3EB0-4170-B2EB-F627EEDDC42F}">
+  <ds:schemaRefs>
+    <ds:schemaRef ds:uri="http://schemas.openxmlformats.org/officeDocument/2006/bibliography"/>
+  </ds:schemaRefs>
+</ds:datastoreItem>
 </file>
</xml_diff>

<commit_message>
- Introduction and methodology written - Project value estimator included - Project value evaluator included - Design method evaluator included
</commit_message>
<xml_diff>
--- a/Delivarables/Notes.docx
+++ b/Delivarables/Notes.docx
@@ -17,6 +17,15 @@
     </w:p>
     <w:sdt>
       <w:sdtPr>
+        <w:rPr>
+          <w:rFonts w:asciiTheme="minorHAnsi" w:eastAsiaTheme="minorHAnsi" w:hAnsiTheme="minorHAnsi" w:cstheme="minorBidi"/>
+          <w:color w:val="auto"/>
+          <w:spacing w:val="-6"/>
+          <w:kern w:val="14"/>
+          <w:sz w:val="19"/>
+          <w:szCs w:val="16"/>
+          <w:lang w:val="en-GB"/>
+        </w:rPr>
         <w:id w:val="1587336444"/>
         <w:docPartObj>
           <w:docPartGallery w:val="Table of Contents"/>
@@ -25,16 +34,9 @@
       </w:sdtPr>
       <w:sdtEndPr>
         <w:rPr>
-          <w:rFonts w:asciiTheme="minorHAnsi" w:eastAsiaTheme="minorHAnsi" w:hAnsiTheme="minorHAnsi" w:cstheme="minorBidi"/>
           <w:b/>
           <w:bCs/>
           <w:noProof/>
-          <w:color w:val="auto"/>
-          <w:spacing w:val="-6"/>
-          <w:kern w:val="14"/>
-          <w:sz w:val="19"/>
-          <w:szCs w:val="16"/>
-          <w:lang w:val="en-GB"/>
         </w:rPr>
       </w:sdtEndPr>
       <w:sdtContent>
@@ -400,19 +402,23 @@
         </w:rPr>
         <w:br w:type="page"/>
       </w:r>
-      <w:bookmarkStart w:id="0" w:name="_GoBack"/>
-      <w:bookmarkEnd w:id="0"/>
     </w:p>
     <w:p>
       <w:pPr>
         <w:pStyle w:val="Heading1"/>
-      </w:pPr>
-      <w:bookmarkStart w:id="1" w:name="_Toc529866083"/>
-      <w:r>
+        <w:rPr>
+          <w:lang w:val="en-US"/>
+        </w:rPr>
+      </w:pPr>
+      <w:bookmarkStart w:id="0" w:name="_Toc529866083"/>
+      <w:r>
+        <w:rPr>
+          <w:lang w:val="en-US"/>
+        </w:rPr>
         <w:lastRenderedPageBreak/>
         <w:t>Introduction</w:t>
       </w:r>
-      <w:bookmarkEnd w:id="1"/>
+      <w:bookmarkEnd w:id="0"/>
     </w:p>
     <w:p>
       <w:pPr>
@@ -759,13 +765,19 @@
     <w:p>
       <w:pPr>
         <w:pStyle w:val="Heading1"/>
-      </w:pPr>
-      <w:bookmarkStart w:id="2" w:name="_Toc529866084"/>
-      <w:r>
+        <w:rPr>
+          <w:lang w:val="en-US"/>
+        </w:rPr>
+      </w:pPr>
+      <w:bookmarkStart w:id="1" w:name="_Toc529866084"/>
+      <w:r>
+        <w:rPr>
+          <w:lang w:val="en-US"/>
+        </w:rPr>
         <w:lastRenderedPageBreak/>
         <w:t>Global trends</w:t>
       </w:r>
-      <w:bookmarkEnd w:id="2"/>
+      <w:bookmarkEnd w:id="1"/>
     </w:p>
     <w:p>
       <w:pPr>
@@ -1211,13 +1223,19 @@
     <w:p>
       <w:pPr>
         <w:pStyle w:val="Heading1"/>
-      </w:pPr>
-      <w:bookmarkStart w:id="3" w:name="_Toc529866085"/>
-      <w:r>
+        <w:rPr>
+          <w:lang w:val="en-US"/>
+        </w:rPr>
+      </w:pPr>
+      <w:bookmarkStart w:id="2" w:name="_Toc529866085"/>
+      <w:r>
+        <w:rPr>
+          <w:lang w:val="en-US"/>
+        </w:rPr>
         <w:lastRenderedPageBreak/>
         <w:t>Quay Wall</w:t>
       </w:r>
-      <w:bookmarkEnd w:id="3"/>
+      <w:bookmarkEnd w:id="2"/>
     </w:p>
     <w:p>
       <w:pPr>
@@ -1570,19 +1588,11 @@
                 <w:lang w:val="en-US"/>
               </w:rPr>
             </w:pPr>
-            <w:proofErr w:type="spellStart"/>
             <w:r>
               <w:rPr>
                 <w:lang w:val="en-US"/>
               </w:rPr>
-              <w:t>Gijt</w:t>
-            </w:r>
-            <w:proofErr w:type="spellEnd"/>
-            <w:r>
-              <w:rPr>
-                <w:lang w:val="en-US"/>
-              </w:rPr>
-              <w:t xml:space="preserve"> (2010)</w:t>
+              <w:t>Gijt (2010)</w:t>
             </w:r>
           </w:p>
         </w:tc>
@@ -1662,19 +1672,11 @@
                 <w:lang w:val="en-US"/>
               </w:rPr>
             </w:pPr>
-            <w:proofErr w:type="spellStart"/>
             <w:r>
               <w:rPr>
                 <w:lang w:val="en-US"/>
               </w:rPr>
-              <w:t>Gijt</w:t>
-            </w:r>
-            <w:proofErr w:type="spellEnd"/>
-            <w:r>
-              <w:rPr>
-                <w:lang w:val="en-US"/>
-              </w:rPr>
-              <w:t xml:space="preserve"> (2010)</w:t>
+              <w:t>Gijt (2010)</w:t>
             </w:r>
           </w:p>
         </w:tc>
@@ -1877,12 +1879,12 @@
       <w:pPr>
         <w:pStyle w:val="Heading1"/>
       </w:pPr>
-      <w:bookmarkStart w:id="4" w:name="_Toc529866086"/>
+      <w:bookmarkStart w:id="3" w:name="_Toc529866086"/>
       <w:r>
         <w:lastRenderedPageBreak/>
         <w:t>Flexibility</w:t>
       </w:r>
-      <w:bookmarkEnd w:id="4"/>
+      <w:bookmarkEnd w:id="3"/>
     </w:p>
     <w:p>
       <w:pPr>
@@ -1897,51 +1899,6 @@
             <wp:extent cx="4419600" cy="1467029"/>
             <wp:effectExtent l="0" t="0" r="0" b="0"/>
             <wp:docPr id="17" name="Picture 17"/>
-            <wp:cNvGraphicFramePr>
-              <a:graphicFrameLocks xmlns:a="http://schemas.openxmlformats.org/drawingml/2006/main" noChangeAspect="1"/>
-            </wp:cNvGraphicFramePr>
-            <a:graphic xmlns:a="http://schemas.openxmlformats.org/drawingml/2006/main">
-              <a:graphicData uri="http://schemas.openxmlformats.org/drawingml/2006/picture">
-                <pic:pic xmlns:pic="http://schemas.openxmlformats.org/drawingml/2006/picture">
-                  <pic:nvPicPr>
-                    <pic:cNvPr id="1" name=""/>
-                    <pic:cNvPicPr/>
-                  </pic:nvPicPr>
-                  <pic:blipFill>
-                    <a:blip r:embed="rId5"/>
-                    <a:stretch>
-                      <a:fillRect/>
-                    </a:stretch>
-                  </pic:blipFill>
-                  <pic:spPr>
-                    <a:xfrm>
-                      <a:off x="0" y="0"/>
-                      <a:ext cx="4421420" cy="1467633"/>
-                    </a:xfrm>
-                    <a:prstGeom prst="rect">
-                      <a:avLst/>
-                    </a:prstGeom>
-                  </pic:spPr>
-                </pic:pic>
-              </a:graphicData>
-            </a:graphic>
-          </wp:inline>
-        </w:drawing>
-      </w:r>
-    </w:p>
-    <w:p>
-      <w:pPr>
-        <w:spacing w:after="0" w:line="200" w:lineRule="atLeast"/>
-      </w:pPr>
-      <w:r>
-        <w:rPr>
-          <w:noProof/>
-        </w:rPr>
-        <w:drawing>
-          <wp:inline distT="0" distB="0" distL="0" distR="0" wp14:anchorId="57E5EE4F" wp14:editId="2AF442CA">
-            <wp:extent cx="4371975" cy="1505683"/>
-            <wp:effectExtent l="0" t="0" r="0" b="0"/>
-            <wp:docPr id="138" name="Picture 138"/>
             <wp:cNvGraphicFramePr>
               <a:graphicFrameLocks xmlns:a="http://schemas.openxmlformats.org/drawingml/2006/main" noChangeAspect="1"/>
             </wp:cNvGraphicFramePr>
@@ -1961,7 +1918,7 @@
                   <pic:spPr>
                     <a:xfrm>
                       <a:off x="0" y="0"/>
-                      <a:ext cx="4385234" cy="1510249"/>
+                      <a:ext cx="4421420" cy="1467633"/>
                     </a:xfrm>
                     <a:prstGeom prst="rect">
                       <a:avLst/>
@@ -1978,20 +1935,15 @@
       <w:pPr>
         <w:spacing w:after="0" w:line="200" w:lineRule="atLeast"/>
       </w:pPr>
-    </w:p>
-    <w:p>
-      <w:pPr>
-        <w:spacing w:after="0" w:line="200" w:lineRule="atLeast"/>
-      </w:pPr>
       <w:r>
         <w:rPr>
           <w:noProof/>
         </w:rPr>
         <w:drawing>
-          <wp:inline distT="0" distB="0" distL="0" distR="0" wp14:anchorId="77B2FD0C" wp14:editId="28A2A202">
-            <wp:extent cx="4371975" cy="458356"/>
+          <wp:inline distT="0" distB="0" distL="0" distR="0" wp14:anchorId="57E5EE4F" wp14:editId="2AF442CA">
+            <wp:extent cx="4371975" cy="1505683"/>
             <wp:effectExtent l="0" t="0" r="0" b="0"/>
-            <wp:docPr id="140" name="Picture 140"/>
+            <wp:docPr id="138" name="Picture 138"/>
             <wp:cNvGraphicFramePr>
               <a:graphicFrameLocks xmlns:a="http://schemas.openxmlformats.org/drawingml/2006/main" noChangeAspect="1"/>
             </wp:cNvGraphicFramePr>
@@ -2011,6 +1963,56 @@
                   <pic:spPr>
                     <a:xfrm>
                       <a:off x="0" y="0"/>
+                      <a:ext cx="4385234" cy="1510249"/>
+                    </a:xfrm>
+                    <a:prstGeom prst="rect">
+                      <a:avLst/>
+                    </a:prstGeom>
+                  </pic:spPr>
+                </pic:pic>
+              </a:graphicData>
+            </a:graphic>
+          </wp:inline>
+        </w:drawing>
+      </w:r>
+    </w:p>
+    <w:p>
+      <w:pPr>
+        <w:spacing w:after="0" w:line="200" w:lineRule="atLeast"/>
+      </w:pPr>
+    </w:p>
+    <w:p>
+      <w:pPr>
+        <w:spacing w:after="0" w:line="200" w:lineRule="atLeast"/>
+      </w:pPr>
+      <w:r>
+        <w:rPr>
+          <w:noProof/>
+        </w:rPr>
+        <w:drawing>
+          <wp:inline distT="0" distB="0" distL="0" distR="0" wp14:anchorId="77B2FD0C" wp14:editId="28A2A202">
+            <wp:extent cx="4371975" cy="458356"/>
+            <wp:effectExtent l="0" t="0" r="0" b="0"/>
+            <wp:docPr id="140" name="Picture 140"/>
+            <wp:cNvGraphicFramePr>
+              <a:graphicFrameLocks xmlns:a="http://schemas.openxmlformats.org/drawingml/2006/main" noChangeAspect="1"/>
+            </wp:cNvGraphicFramePr>
+            <a:graphic xmlns:a="http://schemas.openxmlformats.org/drawingml/2006/main">
+              <a:graphicData uri="http://schemas.openxmlformats.org/drawingml/2006/picture">
+                <pic:pic xmlns:pic="http://schemas.openxmlformats.org/drawingml/2006/picture">
+                  <pic:nvPicPr>
+                    <pic:cNvPr id="1" name=""/>
+                    <pic:cNvPicPr/>
+                  </pic:nvPicPr>
+                  <pic:blipFill>
+                    <a:blip r:embed="rId8"/>
+                    <a:stretch>
+                      <a:fillRect/>
+                    </a:stretch>
+                  </pic:blipFill>
+                  <pic:spPr>
+                    <a:xfrm>
+                      <a:off x="0" y="0"/>
                       <a:ext cx="4401415" cy="461443"/>
                     </a:xfrm>
                     <a:prstGeom prst="rect">
@@ -2046,18 +2048,1303 @@
       <w:r>
         <w:br w:type="page"/>
       </w:r>
-    </w:p>
-    <w:p>
-      <w:pPr>
-        <w:rPr>
-          <w:lang w:val="en-US"/>
-        </w:rPr>
-      </w:pPr>
-    </w:p>
-    <w:p>
-      <w:pPr>
-        <w:rPr>
-          <w:lang w:val="en-US"/>
+      <w:bookmarkStart w:id="4" w:name="_GoBack"/>
+      <w:bookmarkEnd w:id="4"/>
+    </w:p>
+    <w:p>
+      <w:pPr>
+        <w:pStyle w:val="Heading1"/>
+      </w:pPr>
+      <w:r>
+        <w:lastRenderedPageBreak/>
+        <w:t>Aantekeningen Mark/Dingena/Cornelis</w:t>
+      </w:r>
+    </w:p>
+    <w:p>
+      <w:pPr>
+        <w:rPr>
+          <w:lang w:val="en-US"/>
+        </w:rPr>
+      </w:pPr>
+      <w:r>
+        <w:rPr>
+          <w:lang w:val="en-US"/>
+        </w:rPr>
+        <w:t>+ - 60 pages</w:t>
+      </w:r>
+    </w:p>
+    <w:p>
+      <w:pPr>
+        <w:pStyle w:val="ListParagraph"/>
+        <w:numPr>
+          <w:ilvl w:val="0"/>
+          <w:numId w:val="2"/>
+        </w:numPr>
+        <w:rPr>
+          <w:lang w:val="en-US"/>
+        </w:rPr>
+      </w:pPr>
+      <w:r>
+        <w:rPr>
+          <w:lang w:val="en-US"/>
+        </w:rPr>
+        <w:t>Introduction</w:t>
+      </w:r>
+    </w:p>
+    <w:p>
+      <w:pPr>
+        <w:pStyle w:val="ListParagraph"/>
+        <w:numPr>
+          <w:ilvl w:val="1"/>
+          <w:numId w:val="2"/>
+        </w:numPr>
+        <w:rPr>
+          <w:lang w:val="en-US"/>
+        </w:rPr>
+      </w:pPr>
+      <w:r>
+        <w:rPr>
+          <w:lang w:val="en-US"/>
+        </w:rPr>
+        <w:t>Problem context:</w:t>
+      </w:r>
+    </w:p>
+    <w:p>
+      <w:pPr>
+        <w:pStyle w:val="ListParagraph"/>
+        <w:numPr>
+          <w:ilvl w:val="2"/>
+          <w:numId w:val="2"/>
+        </w:numPr>
+        <w:rPr>
+          <w:lang w:val="nl-NL"/>
+        </w:rPr>
+      </w:pPr>
+      <w:r>
+        <w:rPr>
+          <w:lang w:val="nl-NL"/>
+        </w:rPr>
+        <w:t>Er gaat een grote v</w:t>
+      </w:r>
+      <w:r>
+        <w:rPr>
+          <w:lang w:val="nl-NL"/>
+        </w:rPr>
+        <w:t xml:space="preserve">raag optrede naar agribulk terminals over de hele wereld. De huidige manier om dat te doen is niet optimaal. Er wordt nu gerekend met guidelines die misschien wel niet optimaal zijn </w:t>
+      </w:r>
+    </w:p>
+    <w:p>
+      <w:pPr>
+        <w:pStyle w:val="ListParagraph"/>
+        <w:numPr>
+          <w:ilvl w:val="2"/>
+          <w:numId w:val="2"/>
+        </w:numPr>
+        <w:rPr>
+          <w:lang w:val="nl-NL"/>
+        </w:rPr>
+      </w:pPr>
+      <w:r>
+        <w:rPr>
+          <w:lang w:val="nl-NL"/>
+        </w:rPr>
+        <w:t>Uitstellen van planningsmogelijkheden ook daadwerkelijk uitstellen in je rekenmodel</w:t>
+      </w:r>
+    </w:p>
+    <w:p>
+      <w:pPr>
+        <w:pStyle w:val="ListParagraph"/>
+        <w:numPr>
+          <w:ilvl w:val="2"/>
+          <w:numId w:val="2"/>
+        </w:numPr>
+        <w:rPr>
+          <w:lang w:val="nl-NL"/>
+        </w:rPr>
+      </w:pPr>
+      <w:r>
+        <w:rPr>
+          <w:lang w:val="nl-NL"/>
+        </w:rPr>
+        <w:t>Een deel van de investeringsbesllissingen niet nu neemt maar pas neemt als ze aan de orde zijn. Dit wordt nu onvoldoende meegenomen in huidige evaluatie methodes</w:t>
+      </w:r>
+    </w:p>
+    <w:p>
+      <w:pPr>
+        <w:pStyle w:val="ListParagraph"/>
+        <w:numPr>
+          <w:ilvl w:val="2"/>
+          <w:numId w:val="2"/>
+        </w:numPr>
+        <w:rPr>
+          <w:lang w:val="nl-NL"/>
+        </w:rPr>
+      </w:pPr>
+      <w:r>
+        <w:rPr>
+          <w:lang w:val="nl-NL"/>
+        </w:rPr>
+        <w:t xml:space="preserve">Er wordt nu gewerkt met een beperkt spectrum van scenario’s. En hoewel die scenario’s wel zijn gebaseerd op goed overwogen expert judgement, is er met de huidige aanpak geen mogelijkheid om meer scenario’s uit te zoeken omdat het zo veel tijd en energie kost </w:t>
+      </w:r>
+      <w:r>
+        <w:rPr>
+          <w:lang w:val="nl-NL"/>
+        </w:rPr>
+        <w:sym w:font="Wingdings" w:char="F0E0"/>
+      </w:r>
+      <w:r>
+        <w:rPr>
+          <w:lang w:val="nl-NL"/>
+        </w:rPr>
+        <w:t xml:space="preserve"> ik kijk naar veel meer scenario’s omdat het is geautomatiseerd</w:t>
+      </w:r>
+    </w:p>
+    <w:p>
+      <w:pPr>
+        <w:pStyle w:val="ListParagraph"/>
+        <w:numPr>
+          <w:ilvl w:val="2"/>
+          <w:numId w:val="2"/>
+        </w:numPr>
+        <w:rPr>
+          <w:lang w:val="nl-NL"/>
+        </w:rPr>
+      </w:pPr>
+      <w:r>
+        <w:rPr>
+          <w:lang w:val="nl-NL"/>
+        </w:rPr>
+        <w:t xml:space="preserve">Huidige methode legt nu al vast op welk tijdstap je welke investeringsbeslissing zal nemen </w:t>
+      </w:r>
+      <w:r>
+        <w:rPr>
+          <w:lang w:val="nl-NL"/>
+        </w:rPr>
+        <w:sym w:font="Wingdings" w:char="F0E0"/>
+      </w:r>
+      <w:r>
+        <w:rPr>
+          <w:lang w:val="nl-NL"/>
+        </w:rPr>
+        <w:t xml:space="preserve"> mijn methode kopelt investeringsbeslissinging aan de vraag die er tegen die tijd wordt ondervonden. </w:t>
+      </w:r>
+    </w:p>
+    <w:p>
+      <w:pPr>
+        <w:pStyle w:val="ListParagraph"/>
+        <w:numPr>
+          <w:ilvl w:val="2"/>
+          <w:numId w:val="2"/>
+        </w:numPr>
+        <w:rPr>
+          <w:lang w:val="nl-NL"/>
+        </w:rPr>
+      </w:pPr>
+      <w:r>
+        <w:rPr>
+          <w:lang w:val="nl-NL"/>
+        </w:rPr>
+        <w:t>Binnen een scenario beperkt gefaseerd (?)</w:t>
+      </w:r>
+    </w:p>
+    <w:p>
+      <w:pPr>
+        <w:pStyle w:val="ListParagraph"/>
+        <w:numPr>
+          <w:ilvl w:val="2"/>
+          <w:numId w:val="2"/>
+        </w:numPr>
+        <w:rPr>
+          <w:lang w:val="nl-NL"/>
+        </w:rPr>
+      </w:pPr>
+      <w:r>
+        <w:rPr>
+          <w:lang w:val="nl-NL"/>
+        </w:rPr>
+        <w:t>Op dit moment worden evaluaties gemaakt die gebaseerd zijn op perfect foresight. We kijken alleen naar het hier en nu en baseren daar daar onze beslissingen op</w:t>
+      </w:r>
+    </w:p>
+    <w:p>
+      <w:pPr>
+        <w:pStyle w:val="ListParagraph"/>
+        <w:numPr>
+          <w:ilvl w:val="2"/>
+          <w:numId w:val="2"/>
+        </w:numPr>
+        <w:rPr>
+          <w:lang w:val="nl-NL"/>
+        </w:rPr>
+      </w:pPr>
+      <w:r>
+        <w:rPr>
+          <w:lang w:val="nl-NL"/>
+        </w:rPr>
+        <w:t>Huidige evaluatie methode is (quasi-) statisch. Er worden scenario’s aangenomen en voor die scenario geoptimaliseerd maar ze duiken vaak niet opnieuw in het ontwerp cyclus.</w:t>
+      </w:r>
+    </w:p>
+    <w:p>
+      <w:pPr>
+        <w:pStyle w:val="ListParagraph"/>
+        <w:numPr>
+          <w:ilvl w:val="1"/>
+          <w:numId w:val="2"/>
+        </w:numPr>
+        <w:rPr>
+          <w:lang w:val="en-US"/>
+        </w:rPr>
+      </w:pPr>
+      <w:r>
+        <w:rPr>
+          <w:lang w:val="en-US"/>
+        </w:rPr>
+        <w:t xml:space="preserve">Main question: </w:t>
+      </w:r>
+    </w:p>
+    <w:p>
+      <w:pPr>
+        <w:pStyle w:val="ListParagraph"/>
+        <w:numPr>
+          <w:ilvl w:val="2"/>
+          <w:numId w:val="2"/>
+        </w:numPr>
+        <w:rPr>
+          <w:lang w:val="nl-NL"/>
+        </w:rPr>
+      </w:pPr>
+      <w:r>
+        <w:rPr>
+          <w:b/>
+          <w:lang w:val="nl-NL"/>
+        </w:rPr>
+        <w:t>Context</w:t>
+      </w:r>
+      <w:r>
+        <w:rPr>
+          <w:lang w:val="nl-NL"/>
+        </w:rPr>
+        <w:t xml:space="preserve">: </w:t>
+      </w:r>
+    </w:p>
+    <w:p>
+      <w:pPr>
+        <w:pStyle w:val="ListParagraph"/>
+        <w:numPr>
+          <w:ilvl w:val="2"/>
+          <w:numId w:val="2"/>
+        </w:numPr>
+        <w:rPr>
+          <w:lang w:val="nl-NL"/>
+        </w:rPr>
+      </w:pPr>
+      <w:r>
+        <w:rPr>
+          <w:b/>
+          <w:lang w:val="nl-NL"/>
+        </w:rPr>
+        <w:t>Question</w:t>
+      </w:r>
+      <w:r>
+        <w:rPr>
+          <w:lang w:val="nl-NL"/>
+        </w:rPr>
+        <w:t xml:space="preserve">: </w:t>
+      </w:r>
+    </w:p>
+    <w:p>
+      <w:pPr>
+        <w:pStyle w:val="ListParagraph"/>
+        <w:numPr>
+          <w:ilvl w:val="2"/>
+          <w:numId w:val="2"/>
+        </w:numPr>
+        <w:rPr>
+          <w:lang w:val="nl-NL"/>
+        </w:rPr>
+      </w:pPr>
+      <w:r>
+        <w:rPr>
+          <w:b/>
+          <w:lang w:val="nl-NL"/>
+        </w:rPr>
+        <w:t>Answer</w:t>
+      </w:r>
+      <w:r>
+        <w:rPr>
+          <w:lang w:val="nl-NL"/>
+        </w:rPr>
+        <w:t xml:space="preserve">: </w:t>
+      </w:r>
+    </w:p>
+    <w:p>
+      <w:pPr>
+        <w:pStyle w:val="ListParagraph"/>
+        <w:numPr>
+          <w:ilvl w:val="1"/>
+          <w:numId w:val="2"/>
+        </w:numPr>
+        <w:rPr>
+          <w:lang w:val="en-US"/>
+        </w:rPr>
+      </w:pPr>
+      <w:r>
+        <w:rPr>
+          <w:lang w:val="en-US"/>
+        </w:rPr>
+        <w:t xml:space="preserve">Subquestion 1: </w:t>
+      </w:r>
+    </w:p>
+    <w:p>
+      <w:pPr>
+        <w:pStyle w:val="ListParagraph"/>
+        <w:numPr>
+          <w:ilvl w:val="2"/>
+          <w:numId w:val="2"/>
+        </w:numPr>
+        <w:rPr>
+          <w:lang w:val="en-US"/>
+        </w:rPr>
+      </w:pPr>
+      <w:r>
+        <w:rPr>
+          <w:b/>
+          <w:lang w:val="en-US"/>
+        </w:rPr>
+        <w:t>Context</w:t>
+      </w:r>
+      <w:r>
+        <w:rPr>
+          <w:lang w:val="en-US"/>
+        </w:rPr>
+        <w:t xml:space="preserve">: Current method </w:t>
+      </w:r>
+      <w:r>
+        <w:rPr>
+          <w:lang w:val="en-US"/>
+        </w:rPr>
+        <w:t xml:space="preserve">models a chain of investment dicisions which are all </w:t>
+      </w:r>
+      <w:r>
+        <w:rPr>
+          <w:lang w:val="en-US"/>
+        </w:rPr>
+        <w:t xml:space="preserve">based on </w:t>
+      </w:r>
+      <w:r>
+        <w:rPr>
+          <w:lang w:val="en-US"/>
+        </w:rPr>
+        <w:t xml:space="preserve">a forecasted demand, but all assume perfect foresight. When adopting an approach based on triggers that are only coupled to the demand up to that point in time, </w:t>
+      </w:r>
+    </w:p>
+    <w:p>
+      <w:pPr>
+        <w:pStyle w:val="ListParagraph"/>
+        <w:numPr>
+          <w:ilvl w:val="2"/>
+          <w:numId w:val="2"/>
+        </w:numPr>
+        <w:rPr>
+          <w:lang w:val="en-US"/>
+        </w:rPr>
+      </w:pPr>
+      <w:r>
+        <w:rPr>
+          <w:b/>
+          <w:lang w:val="en-US"/>
+        </w:rPr>
+        <w:t>Question</w:t>
+      </w:r>
+      <w:r>
+        <w:rPr>
+          <w:lang w:val="en-US"/>
+        </w:rPr>
+        <w:t xml:space="preserve">: </w:t>
+      </w:r>
+      <w:r>
+        <w:rPr>
+          <w:lang w:val="en-US"/>
+        </w:rPr>
+        <w:t>Evaluating a project based on perfect foresight always (?) leads to an over-estimated project value. Kan ik aantonen dat god mode te optimistisch is</w:t>
+      </w:r>
+    </w:p>
+    <w:p>
+      <w:pPr>
+        <w:pStyle w:val="ListParagraph"/>
+        <w:numPr>
+          <w:ilvl w:val="2"/>
+          <w:numId w:val="2"/>
+        </w:numPr>
+        <w:rPr>
+          <w:lang w:val="nl-NL"/>
+        </w:rPr>
+      </w:pPr>
+      <w:r>
+        <w:rPr>
+          <w:b/>
+          <w:lang w:val="nl-NL"/>
+        </w:rPr>
+        <w:t>Answer</w:t>
+      </w:r>
+      <w:r>
+        <w:rPr>
+          <w:lang w:val="nl-NL"/>
+        </w:rPr>
+        <w:t xml:space="preserve">: </w:t>
+      </w:r>
+    </w:p>
+    <w:p>
+      <w:pPr>
+        <w:pStyle w:val="ListParagraph"/>
+        <w:numPr>
+          <w:ilvl w:val="2"/>
+          <w:numId w:val="2"/>
+        </w:numPr>
+        <w:rPr>
+          <w:lang w:val="nl-NL"/>
+        </w:rPr>
+      </w:pPr>
+      <w:r>
+        <w:rPr>
+          <w:b/>
+          <w:lang w:val="nl-NL"/>
+        </w:rPr>
+        <w:t>Model</w:t>
+      </w:r>
+      <w:r>
+        <w:rPr>
+          <w:lang w:val="nl-NL"/>
+        </w:rPr>
+        <w:t>:</w:t>
+      </w:r>
+      <w:r>
+        <w:rPr>
+          <w:lang w:val="nl-NL"/>
+        </w:rPr>
+        <w:t xml:space="preserve"> </w:t>
+      </w:r>
+      <w:r>
+        <w:rPr>
+          <w:lang w:val="nl-NL"/>
+        </w:rPr>
+        <w:t>Fore</w:t>
+      </w:r>
+      <w:r>
+        <w:rPr>
+          <w:lang w:val="nl-NL"/>
+        </w:rPr>
+        <w:t>casting model</w:t>
+      </w:r>
+    </w:p>
+    <w:p>
+      <w:pPr>
+        <w:pStyle w:val="ListParagraph"/>
+        <w:numPr>
+          <w:ilvl w:val="1"/>
+          <w:numId w:val="2"/>
+        </w:numPr>
+        <w:rPr>
+          <w:lang w:val="en-US"/>
+        </w:rPr>
+      </w:pPr>
+      <w:r>
+        <w:rPr>
+          <w:lang w:val="en-US"/>
+        </w:rPr>
+        <w:t xml:space="preserve">Subquestion 2: </w:t>
+      </w:r>
+    </w:p>
+    <w:p>
+      <w:pPr>
+        <w:pStyle w:val="ListParagraph"/>
+        <w:numPr>
+          <w:ilvl w:val="2"/>
+          <w:numId w:val="2"/>
+        </w:numPr>
+        <w:rPr>
+          <w:lang w:val="nl-NL"/>
+        </w:rPr>
+      </w:pPr>
+      <w:r>
+        <w:rPr>
+          <w:b/>
+          <w:lang w:val="nl-NL"/>
+        </w:rPr>
+        <w:t>Context</w:t>
+      </w:r>
+      <w:r>
+        <w:rPr>
+          <w:lang w:val="nl-NL"/>
+        </w:rPr>
+        <w:t xml:space="preserve">: </w:t>
+      </w:r>
+      <w:r>
+        <w:rPr>
+          <w:lang w:val="nl-NL"/>
+        </w:rPr>
+        <w:t xml:space="preserve">Hoe </w:t>
+      </w:r>
+      <w:r>
+        <w:rPr>
+          <w:lang w:val="nl-NL"/>
+        </w:rPr>
+        <w:t xml:space="preserve">worden terminals nu ontwerpen, wat voor NPV levert dat op? Wat gebeurt er als ik het hele oplossing spectrum van ontwerp parameters afloop, wat voor NPV levert dat op? Is er een optimum wat we nog niet hebben gezien? Kan ik de huidige trigger-based methode automatiseren? </w:t>
+      </w:r>
+      <w:r>
+        <w:rPr>
+          <w:lang w:val="nl-NL"/>
+        </w:rPr>
+        <w:t xml:space="preserve">De stap naar reactieve triggers heeft een negatievere impact op estimated NPV, but will proove to be more realistic. </w:t>
+      </w:r>
+    </w:p>
+    <w:p>
+      <w:pPr>
+        <w:pStyle w:val="ListParagraph"/>
+        <w:numPr>
+          <w:ilvl w:val="2"/>
+          <w:numId w:val="2"/>
+        </w:numPr>
+        <w:rPr>
+          <w:lang w:val="nl-NL"/>
+        </w:rPr>
+      </w:pPr>
+      <w:r>
+        <w:rPr>
+          <w:b/>
+          <w:lang w:val="nl-NL"/>
+        </w:rPr>
+        <w:t>Question</w:t>
+      </w:r>
+      <w:r>
+        <w:rPr>
+          <w:lang w:val="nl-NL"/>
+        </w:rPr>
+        <w:t xml:space="preserve">: reactief, terugkijkende trigger methode om projecten te evalueren. </w:t>
+      </w:r>
+      <w:r>
+        <w:rPr>
+          <w:i/>
+          <w:lang w:val="en-US"/>
+        </w:rPr>
+        <w:t>The financial evaluation of a t</w:t>
+      </w:r>
+      <w:r>
+        <w:rPr>
+          <w:i/>
+          <w:lang w:val="en-US"/>
+        </w:rPr>
+        <w:t>erminal</w:t>
+      </w:r>
+      <w:r>
+        <w:rPr>
+          <w:i/>
+          <w:lang w:val="en-US"/>
+        </w:rPr>
+        <w:t>’s potential,</w:t>
+      </w:r>
+      <w:r>
+        <w:rPr>
+          <w:i/>
+          <w:lang w:val="en-US"/>
+        </w:rPr>
+        <w:t xml:space="preserve"> </w:t>
+      </w:r>
+      <w:r>
+        <w:rPr>
+          <w:i/>
+          <w:lang w:val="en-US"/>
+        </w:rPr>
+        <w:t>based on current state triggers.</w:t>
+      </w:r>
+      <w:r>
+        <w:rPr>
+          <w:lang w:val="en-US"/>
+        </w:rPr>
+        <w:t xml:space="preserve"> </w:t>
+      </w:r>
+      <w:r>
+        <w:rPr>
+          <w:lang w:val="nl-NL"/>
+        </w:rPr>
+        <w:t>In een reactive setting, kan ik</w:t>
+      </w:r>
+      <w:r>
+        <w:rPr>
+          <w:lang w:val="nl-NL"/>
+        </w:rPr>
+        <w:t xml:space="preserve"> </w:t>
+      </w:r>
+      <w:r>
+        <w:rPr>
+          <w:lang w:val="nl-NL"/>
+        </w:rPr>
+        <w:t>de design parameters optimaliseren</w:t>
+      </w:r>
+      <w:r>
+        <w:rPr>
+          <w:lang w:val="nl-NL"/>
+        </w:rPr>
+        <w:t>. Kan ik de reactieve approach optimializeren?</w:t>
+      </w:r>
+    </w:p>
+    <w:p>
+      <w:pPr>
+        <w:pStyle w:val="ListParagraph"/>
+        <w:numPr>
+          <w:ilvl w:val="2"/>
+          <w:numId w:val="2"/>
+        </w:numPr>
+        <w:rPr>
+          <w:lang w:val="nl-NL"/>
+        </w:rPr>
+      </w:pPr>
+      <w:r>
+        <w:rPr>
+          <w:b/>
+          <w:lang w:val="nl-NL"/>
+        </w:rPr>
+        <w:t>Answer</w:t>
+      </w:r>
+      <w:r>
+        <w:rPr>
+          <w:lang w:val="nl-NL"/>
+        </w:rPr>
+        <w:t xml:space="preserve">: </w:t>
+      </w:r>
+      <w:r>
+        <w:rPr>
+          <w:lang w:val="nl-NL"/>
+        </w:rPr>
+        <w:t>Automatiseren van een traffic s</w:t>
+      </w:r>
+      <w:r>
+        <w:rPr>
+          <w:lang w:val="nl-NL"/>
+        </w:rPr>
+        <w:t xml:space="preserve">cenario vertalen naar een terminal design over de tijd. In plaats van bijvoorbeeld drie scenario’s door te rekenen kan nu een heel oplossings spectrum worden onderzocht. </w:t>
+      </w:r>
+    </w:p>
+    <w:p>
+      <w:pPr>
+        <w:pStyle w:val="ListParagraph"/>
+        <w:numPr>
+          <w:ilvl w:val="1"/>
+          <w:numId w:val="2"/>
+        </w:numPr>
+        <w:rPr>
+          <w:lang w:val="en-US"/>
+        </w:rPr>
+      </w:pPr>
+      <w:r>
+        <w:rPr>
+          <w:lang w:val="nl-NL"/>
+        </w:rPr>
+        <w:t>Subquestion 3:</w:t>
+      </w:r>
+    </w:p>
+    <w:p>
+      <w:pPr>
+        <w:pStyle w:val="ListParagraph"/>
+        <w:numPr>
+          <w:ilvl w:val="2"/>
+          <w:numId w:val="2"/>
+        </w:numPr>
+        <w:rPr>
+          <w:lang w:val="en-US"/>
+        </w:rPr>
+      </w:pPr>
+      <w:r>
+        <w:rPr>
+          <w:b/>
+          <w:lang w:val="nl-NL"/>
+        </w:rPr>
+        <w:t>Context</w:t>
+      </w:r>
+      <w:r>
+        <w:rPr>
+          <w:lang w:val="nl-NL"/>
+        </w:rPr>
+        <w:t xml:space="preserve">: </w:t>
+      </w:r>
+      <w:r>
+        <w:rPr>
+          <w:lang w:val="nl-NL"/>
+        </w:rPr>
+        <w:t xml:space="preserve">Er is een verbetering aan te brengen als je binnen het evaluatie model forecasting technieken gaat toepassen. </w:t>
+      </w:r>
+      <w:r>
+        <w:rPr>
+          <w:lang w:val="en-US"/>
+        </w:rPr>
+        <w:t>Can the reactive approach be improved by incorporating a f</w:t>
+      </w:r>
+      <w:r>
+        <w:rPr>
+          <w:lang w:val="en-US"/>
+        </w:rPr>
+        <w:t>orecasting mechanism that assesses yearly traffic demand development and uses this data to develop a traffic forecast on which investment dicisions will be based</w:t>
+      </w:r>
+    </w:p>
+    <w:p>
+      <w:pPr>
+        <w:pStyle w:val="ListParagraph"/>
+        <w:numPr>
+          <w:ilvl w:val="2"/>
+          <w:numId w:val="2"/>
+        </w:numPr>
+        <w:rPr>
+          <w:lang w:val="nl-NL"/>
+        </w:rPr>
+      </w:pPr>
+      <w:r>
+        <w:rPr>
+          <w:b/>
+          <w:lang w:val="nl-NL"/>
+        </w:rPr>
+        <w:t>Question</w:t>
+      </w:r>
+      <w:r>
+        <w:rPr>
+          <w:lang w:val="nl-NL"/>
+        </w:rPr>
+        <w:t xml:space="preserve">: </w:t>
+      </w:r>
+      <w:r>
+        <w:rPr>
+          <w:i/>
+          <w:lang w:val="nl-NL"/>
+        </w:rPr>
+        <w:t>Forecast based trigger</w:t>
+      </w:r>
+      <w:r>
+        <w:rPr>
+          <w:lang w:val="nl-NL"/>
+        </w:rPr>
+        <w:t xml:space="preserve">. </w:t>
+      </w:r>
+    </w:p>
+    <w:p>
+      <w:pPr>
+        <w:pStyle w:val="ListParagraph"/>
+        <w:numPr>
+          <w:ilvl w:val="2"/>
+          <w:numId w:val="2"/>
+        </w:numPr>
+        <w:rPr>
+          <w:lang w:val="nl-NL"/>
+        </w:rPr>
+      </w:pPr>
+      <w:r>
+        <w:rPr>
+          <w:b/>
+          <w:lang w:val="nl-NL"/>
+        </w:rPr>
+        <w:t>Answer</w:t>
+      </w:r>
+      <w:r>
+        <w:rPr>
+          <w:lang w:val="nl-NL"/>
+        </w:rPr>
+        <w:t xml:space="preserve">: </w:t>
+      </w:r>
+    </w:p>
+    <w:p>
+      <w:pPr>
+        <w:rPr>
+          <w:lang w:val="nl-NL"/>
+        </w:rPr>
+      </w:pPr>
+    </w:p>
+    <w:p>
+      <w:pPr>
+        <w:pStyle w:val="ListParagraph"/>
+        <w:numPr>
+          <w:ilvl w:val="1"/>
+          <w:numId w:val="2"/>
+        </w:numPr>
+        <w:rPr>
+          <w:lang w:val="en-US"/>
+        </w:rPr>
+      </w:pPr>
+      <w:r>
+        <w:rPr>
+          <w:lang w:val="en-US"/>
+        </w:rPr>
+        <w:t xml:space="preserve"> </w:t>
+      </w:r>
+    </w:p>
+    <w:p>
+      <w:pPr>
+        <w:rPr>
+          <w:lang w:val="en-US"/>
+        </w:rPr>
+      </w:pPr>
+    </w:p>
+    <w:p>
+      <w:pPr>
+        <w:rPr>
+          <w:lang w:val="en-US"/>
+        </w:rPr>
+      </w:pPr>
+      <w:r>
+        <w:rPr>
+          <w:lang w:val="en-US"/>
+        </w:rPr>
+        <w:t>Appendix</w:t>
+      </w:r>
+    </w:p>
+    <w:p>
+      <w:pPr>
+        <w:pStyle w:val="ListParagraph"/>
+        <w:numPr>
+          <w:ilvl w:val="0"/>
+          <w:numId w:val="3"/>
+        </w:numPr>
+        <w:rPr>
+          <w:lang w:val="en-US"/>
+        </w:rPr>
+      </w:pPr>
+      <w:r>
+        <w:rPr>
+          <w:lang w:val="en-US"/>
+        </w:rPr>
+        <w:t>Financial project evaluation</w:t>
+      </w:r>
+    </w:p>
+    <w:p>
+      <w:pPr>
+        <w:pStyle w:val="ListParagraph"/>
+        <w:numPr>
+          <w:ilvl w:val="0"/>
+          <w:numId w:val="3"/>
+        </w:numPr>
+        <w:rPr>
+          <w:lang w:val="en-US"/>
+        </w:rPr>
+      </w:pPr>
+      <w:r>
+        <w:rPr>
+          <w:lang w:val="en-US"/>
+        </w:rPr>
+        <w:t>Agribulk terminals</w:t>
+      </w:r>
+    </w:p>
+    <w:p>
+      <w:pPr>
+        <w:rPr>
+          <w:lang w:val="en-US"/>
+        </w:rPr>
+      </w:pPr>
+    </w:p>
+    <w:p>
+      <w:pPr>
+        <w:rPr>
+          <w:lang w:val="en-US"/>
+        </w:rPr>
+      </w:pPr>
+    </w:p>
+    <w:p>
+      <w:pPr>
+        <w:pStyle w:val="ListParagraph"/>
+        <w:numPr>
+          <w:ilvl w:val="0"/>
+          <w:numId w:val="4"/>
+        </w:numPr>
+        <w:rPr>
+          <w:lang w:val="en-US"/>
+        </w:rPr>
+      </w:pPr>
+      <w:r>
+        <w:rPr>
+          <w:lang w:val="en-US"/>
+        </w:rPr>
+        <w:t xml:space="preserve">Kritischer schrijven </w:t>
+      </w:r>
+    </w:p>
+    <w:p>
+      <w:pPr>
+        <w:pStyle w:val="ListParagraph"/>
+        <w:numPr>
+          <w:ilvl w:val="0"/>
+          <w:numId w:val="4"/>
+        </w:numPr>
+        <w:rPr>
+          <w:lang w:val="nl-NL"/>
+        </w:rPr>
+      </w:pPr>
+      <w:r>
+        <w:rPr>
+          <w:lang w:val="nl-NL"/>
+        </w:rPr>
+        <w:t>Is het wenselijk om t</w:t>
+      </w:r>
+      <w:r>
+        <w:rPr>
+          <w:lang w:val="nl-NL"/>
+        </w:rPr>
+        <w:t>e standardizen?</w:t>
+      </w:r>
+    </w:p>
+    <w:p>
+      <w:pPr>
+        <w:pStyle w:val="ListParagraph"/>
+        <w:numPr>
+          <w:ilvl w:val="0"/>
+          <w:numId w:val="4"/>
+        </w:numPr>
+        <w:rPr>
+          <w:lang w:val="nl-NL"/>
+        </w:rPr>
+      </w:pPr>
+      <w:r>
+        <w:rPr>
+          <w:lang w:val="nl-NL"/>
+        </w:rPr>
+        <w:t>Adaptive port planning “Adaptive terminal planning” meenemen in het eerste</w:t>
+      </w:r>
+      <w:r>
+        <w:rPr>
+          <w:lang w:val="nl-NL"/>
+        </w:rPr>
+        <w:t xml:space="preserve"> hoofdstuk</w:t>
+      </w:r>
+    </w:p>
+    <w:p>
+      <w:pPr>
+        <w:pStyle w:val="ListParagraph"/>
+        <w:numPr>
+          <w:ilvl w:val="0"/>
+          <w:numId w:val="4"/>
+        </w:numPr>
+        <w:rPr>
+          <w:lang w:val="en-US"/>
+        </w:rPr>
+      </w:pPr>
+      <w:r>
+        <w:rPr>
+          <w:lang w:val="en-US"/>
+        </w:rPr>
+        <w:t xml:space="preserve">Added value of forecasting </w:t>
+      </w:r>
+      <w:r>
+        <w:rPr>
+          <w:lang w:val="en-US"/>
+        </w:rPr>
+        <w:sym w:font="Wingdings" w:char="F0E0"/>
+      </w:r>
+      <w:r>
+        <w:rPr>
+          <w:lang w:val="en-US"/>
+        </w:rPr>
+        <w:t xml:space="preserve"> reflectie naar het werk van Poonam “added value of an adaptive approach, added value of delaying costs”. Delaying of investment dicision whenever possible. </w:t>
+      </w:r>
+    </w:p>
+    <w:p>
+      <w:pPr>
+        <w:pStyle w:val="ListParagraph"/>
+        <w:numPr>
+          <w:ilvl w:val="0"/>
+          <w:numId w:val="4"/>
+        </w:numPr>
+        <w:rPr>
+          <w:lang w:val="nl-NL"/>
+        </w:rPr>
+      </w:pPr>
+      <w:r>
+        <w:rPr>
+          <w:lang w:val="nl-NL"/>
+        </w:rPr>
+        <w:t xml:space="preserve">Alle investeringsbeslissingen worden nu van te voren gemaakt. </w:t>
+      </w:r>
+    </w:p>
+    <w:p>
+      <w:pPr>
+        <w:pStyle w:val="ListParagraph"/>
+        <w:numPr>
+          <w:ilvl w:val="0"/>
+          <w:numId w:val="4"/>
+        </w:numPr>
+        <w:rPr>
+          <w:lang w:val="nl-NL"/>
+        </w:rPr>
+      </w:pPr>
+      <w:r>
+        <w:rPr>
+          <w:lang w:val="nl-NL"/>
+        </w:rPr>
+        <w:t>Is het gebruikelijk om in</w:t>
+      </w:r>
+      <w:r>
+        <w:rPr>
+          <w:lang w:val="nl-NL"/>
+        </w:rPr>
+        <w:t xml:space="preserve"> een financiele analyse mee te nemne in die adaptive methode van Poonam. Integratie slag van een conventionele port masterplanning en de bijbehorende financiele evaluatie en de adaptieve methode van Poonam </w:t>
+      </w:r>
+    </w:p>
+    <w:p>
+      <w:pPr>
+        <w:pStyle w:val="ListParagraph"/>
+        <w:numPr>
+          <w:ilvl w:val="0"/>
+          <w:numId w:val="4"/>
+        </w:numPr>
+        <w:rPr>
+          <w:lang w:val="nl-NL"/>
+        </w:rPr>
+      </w:pPr>
+      <w:r>
+        <w:rPr>
+          <w:lang w:val="nl-NL"/>
+        </w:rPr>
+        <w:t xml:space="preserve">Temporal optimization </w:t>
+      </w:r>
+    </w:p>
+    <w:p>
+      <w:pPr>
+        <w:pStyle w:val="ListParagraph"/>
+        <w:numPr>
+          <w:ilvl w:val="0"/>
+          <w:numId w:val="4"/>
+        </w:numPr>
+        <w:rPr>
+          <w:lang w:val="nl-NL"/>
+        </w:rPr>
+      </w:pPr>
+      <w:r>
+        <w:rPr>
+          <w:lang w:val="nl-NL"/>
+        </w:rPr>
+        <w:t>Niet alleen een terminal d</w:t>
+      </w:r>
+      <w:r>
+        <w:rPr>
+          <w:lang w:val="nl-NL"/>
+        </w:rPr>
+        <w:t xml:space="preserve">esign op het hier en nu maar neemt ook een terminal design in de loop van het jaar </w:t>
+      </w:r>
+    </w:p>
+    <w:p>
+      <w:pPr>
+        <w:pStyle w:val="ListParagraph"/>
+        <w:numPr>
+          <w:ilvl w:val="0"/>
+          <w:numId w:val="4"/>
+        </w:numPr>
+        <w:rPr>
+          <w:lang w:val="en-US"/>
+        </w:rPr>
+      </w:pPr>
+      <w:r>
+        <w:rPr>
+          <w:lang w:val="en-US"/>
+        </w:rPr>
+        <w:t>Simulating the forecast process at a future point in time at which such an investment dicision is made</w:t>
+      </w:r>
+    </w:p>
+    <w:p>
+      <w:pPr>
+        <w:pStyle w:val="ListParagraph"/>
+        <w:numPr>
+          <w:ilvl w:val="0"/>
+          <w:numId w:val="4"/>
+        </w:numPr>
+        <w:rPr>
+          <w:lang w:val="nl-NL"/>
+        </w:rPr>
+      </w:pPr>
+      <w:r>
+        <w:rPr>
+          <w:lang w:val="nl-NL"/>
+        </w:rPr>
+        <w:t xml:space="preserve">What is de objective </w:t>
+      </w:r>
+      <w:r>
+        <w:rPr>
+          <w:lang w:val="en-US"/>
+        </w:rPr>
+        <w:sym w:font="Wingdings" w:char="F0E0"/>
+      </w:r>
+      <w:r>
+        <w:rPr>
+          <w:lang w:val="nl-NL"/>
+        </w:rPr>
+        <w:t xml:space="preserve"> </w:t>
+      </w:r>
+      <w:r>
+        <w:rPr>
+          <w:lang w:val="nl-NL"/>
+        </w:rPr>
+        <w:t xml:space="preserve">Meer waarde uithalen </w:t>
+      </w:r>
+    </w:p>
+    <w:p>
+      <w:pPr>
+        <w:pStyle w:val="ListParagraph"/>
+        <w:numPr>
+          <w:ilvl w:val="0"/>
+          <w:numId w:val="4"/>
+        </w:numPr>
+        <w:rPr>
+          <w:lang w:val="nl-NL"/>
+        </w:rPr>
+      </w:pPr>
+      <w:r>
+        <w:rPr>
+          <w:lang w:val="nl-NL"/>
+        </w:rPr>
+        <w:t xml:space="preserve">What is the main question </w:t>
+      </w:r>
+      <w:r>
+        <w:rPr>
+          <w:lang w:val="en-US"/>
+        </w:rPr>
+        <w:sym w:font="Wingdings" w:char="F0E0"/>
+      </w:r>
+      <w:r>
+        <w:rPr>
+          <w:lang w:val="nl-NL"/>
+        </w:rPr>
+        <w:t xml:space="preserve"> Financiele context, dus een have moet financieel haalbaar of rendement wordt ge optimialiseerd, er wor</w:t>
+      </w:r>
+      <w:r>
+        <w:rPr>
+          <w:lang w:val="nl-NL"/>
+        </w:rPr>
+        <w:t xml:space="preserve">den een aantal scenario’s doorgelezen en thats it. Dat is niet optimaal, want je kan heel veel beslissingen uitstellen en laten afhangen van de markt tegen die tijd. </w:t>
+      </w:r>
+    </w:p>
+    <w:p>
+      <w:pPr>
+        <w:pStyle w:val="ListParagraph"/>
+        <w:numPr>
+          <w:ilvl w:val="1"/>
+          <w:numId w:val="4"/>
+        </w:numPr>
+        <w:rPr>
+          <w:lang w:val="en-US"/>
+        </w:rPr>
+      </w:pPr>
+      <w:r>
+        <w:rPr>
+          <w:lang w:val="en-US"/>
+        </w:rPr>
+        <w:t xml:space="preserve">What is your first sub question </w:t>
+      </w:r>
+      <w:r>
+        <w:rPr>
+          <w:lang w:val="en-US"/>
+        </w:rPr>
+        <w:sym w:font="Wingdings" w:char="F0E0"/>
+      </w:r>
+      <w:r>
+        <w:rPr>
+          <w:lang w:val="en-US"/>
+        </w:rPr>
+        <w:t xml:space="preserve"> </w:t>
+      </w:r>
+    </w:p>
+    <w:p>
+      <w:pPr>
+        <w:pStyle w:val="ListParagraph"/>
+        <w:numPr>
+          <w:ilvl w:val="1"/>
+          <w:numId w:val="4"/>
+        </w:numPr>
+        <w:rPr>
+          <w:lang w:val="nl-NL"/>
+        </w:rPr>
+      </w:pPr>
+      <w:r>
+        <w:rPr>
+          <w:lang w:val="nl-NL"/>
+        </w:rPr>
+        <w:t xml:space="preserve">What is your second sub question </w:t>
+      </w:r>
+      <w:r>
+        <w:rPr>
+          <w:lang w:val="en-US"/>
+        </w:rPr>
+        <w:sym w:font="Wingdings" w:char="F0E0"/>
+      </w:r>
+      <w:r>
+        <w:rPr>
+          <w:lang w:val="nl-NL"/>
+        </w:rPr>
+        <w:t xml:space="preserve"> Wat zijn de huidige</w:t>
+      </w:r>
+      <w:r>
+        <w:rPr>
+          <w:lang w:val="nl-NL"/>
+        </w:rPr>
+        <w:t xml:space="preserve"> regels, wat zijn de randvoorwaarde (risico, minimale demand voldoen). Valt er waarde te behalen door een aantal van die investeringsbeslissingen uit te stellen </w:t>
+      </w:r>
+    </w:p>
+    <w:p>
+      <w:pPr>
+        <w:pStyle w:val="ListParagraph"/>
+        <w:numPr>
+          <w:ilvl w:val="1"/>
+          <w:numId w:val="4"/>
+        </w:numPr>
+        <w:rPr>
+          <w:lang w:val="nl-NL"/>
+        </w:rPr>
+      </w:pPr>
+      <w:r>
+        <w:rPr>
+          <w:lang w:val="nl-NL"/>
+        </w:rPr>
+        <w:t xml:space="preserve">What is your third sub question </w:t>
+      </w:r>
+      <w:r>
+        <w:rPr>
+          <w:lang w:val="en-US"/>
+        </w:rPr>
+        <w:sym w:font="Wingdings" w:char="F0E0"/>
+      </w:r>
+      <w:r>
+        <w:rPr>
+          <w:lang w:val="nl-NL"/>
+        </w:rPr>
+        <w:t xml:space="preserve"> </w:t>
+      </w:r>
+      <w:r>
+        <w:rPr>
+          <w:lang w:val="nl-NL"/>
+        </w:rPr>
+        <w:t xml:space="preserve">Als je de investerings beslissingen uit stelt, is er dan nog meerwaarde te realiseren door forecasting mee te nemen op tijdstip t = t. </w:t>
+      </w:r>
+      <w:r>
+        <w:rPr>
+          <w:lang w:val="nl-NL"/>
+        </w:rPr>
+        <w:t>Wat is de meerwaarde van forecasting meenemen in de toekom</w:t>
+      </w:r>
+      <w:r>
+        <w:rPr>
+          <w:lang w:val="nl-NL"/>
+        </w:rPr>
+        <w:t xml:space="preserve">stige evaluatie van port masterplanning. </w:t>
+      </w:r>
+    </w:p>
+    <w:p>
+      <w:pPr>
+        <w:rPr>
+          <w:lang w:val="nl-NL"/>
+        </w:rPr>
+      </w:pPr>
+    </w:p>
+    <w:p>
+      <w:pPr>
+        <w:rPr>
+          <w:lang w:val="nl-NL"/>
+        </w:rPr>
+      </w:pPr>
+    </w:p>
+    <w:p>
+      <w:pPr>
+        <w:rPr>
+          <w:lang w:val="nl-NL"/>
         </w:rPr>
       </w:pPr>
     </w:p>
@@ -2069,6 +3356,368 @@
     </w:sectPr>
   </w:body>
 </w:document>
+</file>
+
+<file path=word/numbering.xml><?xml version="1.0" encoding="utf-8"?>
+<w:numbering xmlns:wpc="http://schemas.microsoft.com/office/word/2010/wordprocessingCanvas" xmlns:cx="http://schemas.microsoft.com/office/drawing/2014/chartex" xmlns:cx1="http://schemas.microsoft.com/office/drawing/2015/9/8/chartex" xmlns:cx2="http://schemas.microsoft.com/office/drawing/2015/10/21/chartex" xmlns:cx3="http://schemas.microsoft.com/office/drawing/2016/5/9/chartex" xmlns:cx4="http://schemas.microsoft.com/office/drawing/2016/5/10/chartex" xmlns:cx5="http://schemas.microsoft.com/office/drawing/2016/5/11/chartex" xmlns:cx6="http://schemas.microsoft.com/office/drawing/2016/5/12/chartex" xmlns:cx7="http://schemas.microsoft.com/office/drawing/2016/5/13/chartex" xmlns:cx8="http://schemas.microsoft.com/office/drawing/2016/5/14/chartex" xmlns:mc="http://schemas.openxmlformats.org/markup-compatibility/2006" xmlns:aink="http://schemas.microsoft.com/office/drawing/2016/ink" xmlns:am3d="http://schemas.microsoft.com/office/drawing/2017/model3d" xmlns:o="urn:schemas-microsoft-com:office:office" xmlns:r="http://schemas.openxmlformats.org/officeDocument/2006/relationships" xmlns:m="http://schemas.openxmlformats.org/officeDocument/2006/math" xmlns:v="urn:schemas-microsoft-com:vml" xmlns:wp14="http://schemas.microsoft.com/office/word/2010/wordprocessingDrawing" xmlns:wp="http://schemas.openxmlformats.org/drawingml/2006/wordprocessingDrawing" xmlns:w10="urn:schemas-microsoft-com:office:word" xmlns:w="http://schemas.openxmlformats.org/wordprocessingml/2006/main" xmlns:w14="http://schemas.microsoft.com/office/word/2010/wordml" xmlns:w15="http://schemas.microsoft.com/office/word/2012/wordml" xmlns:w16cid="http://schemas.microsoft.com/office/word/2016/wordml/cid" xmlns:w16se="http://schemas.microsoft.com/office/word/2015/wordml/symex" xmlns:wpg="http://schemas.microsoft.com/office/word/2010/wordprocessingGroup" xmlns:wpi="http://schemas.microsoft.com/office/word/2010/wordprocessingInk" xmlns:wne="http://schemas.microsoft.com/office/word/2006/wordml" xmlns:wps="http://schemas.microsoft.com/office/word/2010/wordprocessingShape" mc:Ignorable="w14 w15 w16se w16cid wp14">
+  <w:abstractNum w:abstractNumId="0" w15:restartNumberingAfterBreak="0">
+    <w:nsid w:val="370D2830"/>
+    <w:multiLevelType w:val="hybridMultilevel"/>
+    <w:tmpl w:val="69D6B57A"/>
+    <w:lvl w:ilvl="0" w:tplc="3A1E1282">
+      <w:numFmt w:val="bullet"/>
+      <w:lvlText w:val="-"/>
+      <w:lvlJc w:val="left"/>
+      <w:pPr>
+        <w:ind w:left="720" w:hanging="360"/>
+      </w:pPr>
+      <w:rPr>
+        <w:rFonts w:ascii="Calibri" w:eastAsiaTheme="minorHAnsi" w:hAnsi="Calibri" w:cstheme="minorBidi" w:hint="default"/>
+      </w:rPr>
+    </w:lvl>
+    <w:lvl w:ilvl="1" w:tplc="04090003">
+      <w:start w:val="1"/>
+      <w:numFmt w:val="bullet"/>
+      <w:lvlText w:val="o"/>
+      <w:lvlJc w:val="left"/>
+      <w:pPr>
+        <w:ind w:left="1440" w:hanging="360"/>
+      </w:pPr>
+      <w:rPr>
+        <w:rFonts w:ascii="Courier New" w:hAnsi="Courier New" w:cs="Courier New" w:hint="default"/>
+      </w:rPr>
+    </w:lvl>
+    <w:lvl w:ilvl="2" w:tplc="04090005" w:tentative="1">
+      <w:start w:val="1"/>
+      <w:numFmt w:val="bullet"/>
+      <w:lvlText w:val=""/>
+      <w:lvlJc w:val="left"/>
+      <w:pPr>
+        <w:ind w:left="2160" w:hanging="360"/>
+      </w:pPr>
+      <w:rPr>
+        <w:rFonts w:ascii="Wingdings" w:hAnsi="Wingdings" w:hint="default"/>
+      </w:rPr>
+    </w:lvl>
+    <w:lvl w:ilvl="3" w:tplc="04090001" w:tentative="1">
+      <w:start w:val="1"/>
+      <w:numFmt w:val="bullet"/>
+      <w:lvlText w:val=""/>
+      <w:lvlJc w:val="left"/>
+      <w:pPr>
+        <w:ind w:left="2880" w:hanging="360"/>
+      </w:pPr>
+      <w:rPr>
+        <w:rFonts w:ascii="Symbol" w:hAnsi="Symbol" w:hint="default"/>
+      </w:rPr>
+    </w:lvl>
+    <w:lvl w:ilvl="4" w:tplc="04090003" w:tentative="1">
+      <w:start w:val="1"/>
+      <w:numFmt w:val="bullet"/>
+      <w:lvlText w:val="o"/>
+      <w:lvlJc w:val="left"/>
+      <w:pPr>
+        <w:ind w:left="3600" w:hanging="360"/>
+      </w:pPr>
+      <w:rPr>
+        <w:rFonts w:ascii="Courier New" w:hAnsi="Courier New" w:cs="Courier New" w:hint="default"/>
+      </w:rPr>
+    </w:lvl>
+    <w:lvl w:ilvl="5" w:tplc="04090005" w:tentative="1">
+      <w:start w:val="1"/>
+      <w:numFmt w:val="bullet"/>
+      <w:lvlText w:val=""/>
+      <w:lvlJc w:val="left"/>
+      <w:pPr>
+        <w:ind w:left="4320" w:hanging="360"/>
+      </w:pPr>
+      <w:rPr>
+        <w:rFonts w:ascii="Wingdings" w:hAnsi="Wingdings" w:hint="default"/>
+      </w:rPr>
+    </w:lvl>
+    <w:lvl w:ilvl="6" w:tplc="04090001" w:tentative="1">
+      <w:start w:val="1"/>
+      <w:numFmt w:val="bullet"/>
+      <w:lvlText w:val=""/>
+      <w:lvlJc w:val="left"/>
+      <w:pPr>
+        <w:ind w:left="5040" w:hanging="360"/>
+      </w:pPr>
+      <w:rPr>
+        <w:rFonts w:ascii="Symbol" w:hAnsi="Symbol" w:hint="default"/>
+      </w:rPr>
+    </w:lvl>
+    <w:lvl w:ilvl="7" w:tplc="04090003" w:tentative="1">
+      <w:start w:val="1"/>
+      <w:numFmt w:val="bullet"/>
+      <w:lvlText w:val="o"/>
+      <w:lvlJc w:val="left"/>
+      <w:pPr>
+        <w:ind w:left="5760" w:hanging="360"/>
+      </w:pPr>
+      <w:rPr>
+        <w:rFonts w:ascii="Courier New" w:hAnsi="Courier New" w:cs="Courier New" w:hint="default"/>
+      </w:rPr>
+    </w:lvl>
+    <w:lvl w:ilvl="8" w:tplc="04090005" w:tentative="1">
+      <w:start w:val="1"/>
+      <w:numFmt w:val="bullet"/>
+      <w:lvlText w:val=""/>
+      <w:lvlJc w:val="left"/>
+      <w:pPr>
+        <w:ind w:left="6480" w:hanging="360"/>
+      </w:pPr>
+      <w:rPr>
+        <w:rFonts w:ascii="Wingdings" w:hAnsi="Wingdings" w:hint="default"/>
+      </w:rPr>
+    </w:lvl>
+  </w:abstractNum>
+  <w:abstractNum w:abstractNumId="1" w15:restartNumberingAfterBreak="0">
+    <w:nsid w:val="377A00B4"/>
+    <w:multiLevelType w:val="hybridMultilevel"/>
+    <w:tmpl w:val="F30248EE"/>
+    <w:lvl w:ilvl="0" w:tplc="04090011">
+      <w:start w:val="1"/>
+      <w:numFmt w:val="decimal"/>
+      <w:lvlText w:val="%1)"/>
+      <w:lvlJc w:val="left"/>
+      <w:pPr>
+        <w:ind w:left="720" w:hanging="360"/>
+      </w:pPr>
+      <w:rPr>
+        <w:rFonts w:hint="default"/>
+      </w:rPr>
+    </w:lvl>
+    <w:lvl w:ilvl="1" w:tplc="04090019">
+      <w:start w:val="1"/>
+      <w:numFmt w:val="lowerLetter"/>
+      <w:lvlText w:val="%2."/>
+      <w:lvlJc w:val="left"/>
+      <w:pPr>
+        <w:ind w:left="1440" w:hanging="360"/>
+      </w:pPr>
+    </w:lvl>
+    <w:lvl w:ilvl="2" w:tplc="0409001B">
+      <w:start w:val="1"/>
+      <w:numFmt w:val="lowerRoman"/>
+      <w:lvlText w:val="%3."/>
+      <w:lvlJc w:val="right"/>
+      <w:pPr>
+        <w:ind w:left="2160" w:hanging="180"/>
+      </w:pPr>
+    </w:lvl>
+    <w:lvl w:ilvl="3" w:tplc="0409000F">
+      <w:start w:val="1"/>
+      <w:numFmt w:val="decimal"/>
+      <w:lvlText w:val="%4."/>
+      <w:lvlJc w:val="left"/>
+      <w:pPr>
+        <w:ind w:left="2880" w:hanging="360"/>
+      </w:pPr>
+    </w:lvl>
+    <w:lvl w:ilvl="4" w:tplc="04090019" w:tentative="1">
+      <w:start w:val="1"/>
+      <w:numFmt w:val="lowerLetter"/>
+      <w:lvlText w:val="%5."/>
+      <w:lvlJc w:val="left"/>
+      <w:pPr>
+        <w:ind w:left="3600" w:hanging="360"/>
+      </w:pPr>
+    </w:lvl>
+    <w:lvl w:ilvl="5" w:tplc="0409001B" w:tentative="1">
+      <w:start w:val="1"/>
+      <w:numFmt w:val="lowerRoman"/>
+      <w:lvlText w:val="%6."/>
+      <w:lvlJc w:val="right"/>
+      <w:pPr>
+        <w:ind w:left="4320" w:hanging="180"/>
+      </w:pPr>
+    </w:lvl>
+    <w:lvl w:ilvl="6" w:tplc="0409000F" w:tentative="1">
+      <w:start w:val="1"/>
+      <w:numFmt w:val="decimal"/>
+      <w:lvlText w:val="%7."/>
+      <w:lvlJc w:val="left"/>
+      <w:pPr>
+        <w:ind w:left="5040" w:hanging="360"/>
+      </w:pPr>
+    </w:lvl>
+    <w:lvl w:ilvl="7" w:tplc="04090019" w:tentative="1">
+      <w:start w:val="1"/>
+      <w:numFmt w:val="lowerLetter"/>
+      <w:lvlText w:val="%8."/>
+      <w:lvlJc w:val="left"/>
+      <w:pPr>
+        <w:ind w:left="5760" w:hanging="360"/>
+      </w:pPr>
+    </w:lvl>
+    <w:lvl w:ilvl="8" w:tplc="0409001B" w:tentative="1">
+      <w:start w:val="1"/>
+      <w:numFmt w:val="lowerRoman"/>
+      <w:lvlText w:val="%9."/>
+      <w:lvlJc w:val="right"/>
+      <w:pPr>
+        <w:ind w:left="6480" w:hanging="180"/>
+      </w:pPr>
+    </w:lvl>
+  </w:abstractNum>
+  <w:abstractNum w:abstractNumId="2" w15:restartNumberingAfterBreak="0">
+    <w:nsid w:val="4AE90D44"/>
+    <w:multiLevelType w:val="multilevel"/>
+    <w:tmpl w:val="92E005BC"/>
+    <w:lvl w:ilvl="0">
+      <w:numFmt w:val="decimal"/>
+      <w:lvlText w:val=""/>
+      <w:lvlJc w:val="left"/>
+    </w:lvl>
+    <w:lvl w:ilvl="1">
+      <w:start w:val="1"/>
+      <w:numFmt w:val="bullet"/>
+      <w:pStyle w:val="ListParagraph"/>
+      <w:lvlText w:val=""/>
+      <w:lvlJc w:val="left"/>
+      <w:rPr>
+        <w:rFonts w:ascii="Symbol" w:hAnsi="Symbol" w:hint="default"/>
+      </w:rPr>
+    </w:lvl>
+    <w:lvl w:ilvl="2">
+      <w:numFmt w:val="decimal"/>
+      <w:lvlText w:val=""/>
+      <w:lvlJc w:val="left"/>
+    </w:lvl>
+    <w:lvl w:ilvl="3">
+      <w:numFmt w:val="decimal"/>
+      <w:lvlText w:val=""/>
+      <w:lvlJc w:val="left"/>
+    </w:lvl>
+    <w:lvl w:ilvl="4">
+      <w:numFmt w:val="decimal"/>
+      <w:lvlText w:val=""/>
+      <w:lvlJc w:val="left"/>
+    </w:lvl>
+    <w:lvl w:ilvl="5">
+      <w:numFmt w:val="decimal"/>
+      <w:lvlText w:val=""/>
+      <w:lvlJc w:val="left"/>
+    </w:lvl>
+    <w:lvl w:ilvl="6">
+      <w:numFmt w:val="decimal"/>
+      <w:lvlText w:val=""/>
+      <w:lvlJc w:val="left"/>
+    </w:lvl>
+    <w:lvl w:ilvl="7">
+      <w:numFmt w:val="decimal"/>
+      <w:lvlText w:val=""/>
+      <w:lvlJc w:val="left"/>
+    </w:lvl>
+    <w:lvl w:ilvl="8">
+      <w:numFmt w:val="decimal"/>
+      <w:lvlText w:val=""/>
+      <w:lvlJc w:val="left"/>
+    </w:lvl>
+  </w:abstractNum>
+  <w:abstractNum w:abstractNumId="3" w15:restartNumberingAfterBreak="0">
+    <w:nsid w:val="7B85688F"/>
+    <w:multiLevelType w:val="hybridMultilevel"/>
+    <w:tmpl w:val="2A2EAC12"/>
+    <w:lvl w:ilvl="0" w:tplc="04090011">
+      <w:start w:val="1"/>
+      <w:numFmt w:val="decimal"/>
+      <w:lvlText w:val="%1)"/>
+      <w:lvlJc w:val="left"/>
+      <w:pPr>
+        <w:ind w:left="720" w:hanging="360"/>
+      </w:pPr>
+      <w:rPr>
+        <w:rFonts w:hint="default"/>
+      </w:rPr>
+    </w:lvl>
+    <w:lvl w:ilvl="1" w:tplc="04090019" w:tentative="1">
+      <w:start w:val="1"/>
+      <w:numFmt w:val="lowerLetter"/>
+      <w:lvlText w:val="%2."/>
+      <w:lvlJc w:val="left"/>
+      <w:pPr>
+        <w:ind w:left="1440" w:hanging="360"/>
+      </w:pPr>
+    </w:lvl>
+    <w:lvl w:ilvl="2" w:tplc="0409001B" w:tentative="1">
+      <w:start w:val="1"/>
+      <w:numFmt w:val="lowerRoman"/>
+      <w:lvlText w:val="%3."/>
+      <w:lvlJc w:val="right"/>
+      <w:pPr>
+        <w:ind w:left="2160" w:hanging="180"/>
+      </w:pPr>
+    </w:lvl>
+    <w:lvl w:ilvl="3" w:tplc="0409000F" w:tentative="1">
+      <w:start w:val="1"/>
+      <w:numFmt w:val="decimal"/>
+      <w:lvlText w:val="%4."/>
+      <w:lvlJc w:val="left"/>
+      <w:pPr>
+        <w:ind w:left="2880" w:hanging="360"/>
+      </w:pPr>
+    </w:lvl>
+    <w:lvl w:ilvl="4" w:tplc="04090019" w:tentative="1">
+      <w:start w:val="1"/>
+      <w:numFmt w:val="lowerLetter"/>
+      <w:lvlText w:val="%5."/>
+      <w:lvlJc w:val="left"/>
+      <w:pPr>
+        <w:ind w:left="3600" w:hanging="360"/>
+      </w:pPr>
+    </w:lvl>
+    <w:lvl w:ilvl="5" w:tplc="0409001B" w:tentative="1">
+      <w:start w:val="1"/>
+      <w:numFmt w:val="lowerRoman"/>
+      <w:lvlText w:val="%6."/>
+      <w:lvlJc w:val="right"/>
+      <w:pPr>
+        <w:ind w:left="4320" w:hanging="180"/>
+      </w:pPr>
+    </w:lvl>
+    <w:lvl w:ilvl="6" w:tplc="0409000F" w:tentative="1">
+      <w:start w:val="1"/>
+      <w:numFmt w:val="decimal"/>
+      <w:lvlText w:val="%7."/>
+      <w:lvlJc w:val="left"/>
+      <w:pPr>
+        <w:ind w:left="5040" w:hanging="360"/>
+      </w:pPr>
+    </w:lvl>
+    <w:lvl w:ilvl="7" w:tplc="04090019" w:tentative="1">
+      <w:start w:val="1"/>
+      <w:numFmt w:val="lowerLetter"/>
+      <w:lvlText w:val="%8."/>
+      <w:lvlJc w:val="left"/>
+      <w:pPr>
+        <w:ind w:left="5760" w:hanging="360"/>
+      </w:pPr>
+    </w:lvl>
+    <w:lvl w:ilvl="8" w:tplc="0409001B" w:tentative="1">
+      <w:start w:val="1"/>
+      <w:numFmt w:val="lowerRoman"/>
+      <w:lvlText w:val="%9."/>
+      <w:lvlJc w:val="right"/>
+      <w:pPr>
+        <w:ind w:left="6480" w:hanging="180"/>
+      </w:pPr>
+    </w:lvl>
+  </w:abstractNum>
+  <w:num w:numId="1">
+    <w:abstractNumId w:val="2"/>
+  </w:num>
+  <w:num w:numId="2">
+    <w:abstractNumId w:val="1"/>
+  </w:num>
+  <w:num w:numId="3">
+    <w:abstractNumId w:val="3"/>
+  </w:num>
+  <w:num w:numId="4">
+    <w:abstractNumId w:val="0"/>
+  </w:num>
+</w:numbering>
 </file>
 
 <file path=word/styles.xml><?xml version="1.0" encoding="utf-8"?>
@@ -2679,6 +4328,28 @@
       <w:u w:val="single"/>
     </w:rPr>
   </w:style>
+  <w:style w:type="paragraph" w:styleId="ListParagraph">
+    <w:name w:val="List Paragraph"/>
+    <w:uiPriority w:val="34"/>
+    <w:qFormat/>
+    <w:rsid w:val="00530DAD"/>
+    <w:pPr>
+      <w:numPr>
+        <w:ilvl w:val="1"/>
+        <w:numId w:val="1"/>
+      </w:numPr>
+      <w:spacing w:after="0" w:line="210" w:lineRule="atLeast"/>
+      <w:jc w:val="both"/>
+    </w:pPr>
+    <w:rPr>
+      <w:noProof/>
+      <w:spacing w:val="-6"/>
+      <w:kern w:val="14"/>
+      <w:sz w:val="19"/>
+      <w:szCs w:val="16"/>
+      <w:lang w:val="en-GB"/>
+    </w:rPr>
+  </w:style>
 </w:styles>
 </file>
 
@@ -2982,7 +4653,7 @@
 </file>
 
 <file path=customXml/itemProps1.xml><?xml version="1.0" encoding="utf-8"?>
-<ds:datastoreItem xmlns:ds="http://schemas.openxmlformats.org/officeDocument/2006/customXml" ds:itemID="{F38DAEAC-3EB0-4170-B2EB-F627EEDDC42F}">
+<ds:datastoreItem xmlns:ds="http://schemas.openxmlformats.org/officeDocument/2006/customXml" ds:itemID="{AA40813F-6CE8-42F9-830A-BEBF896A705D}">
   <ds:schemaRefs>
     <ds:schemaRef ds:uri="http://schemas.openxmlformats.org/officeDocument/2006/bibliography"/>
   </ds:schemaRefs>

</xml_diff>